<commit_message>
updated plan and manuscript
</commit_message>
<xml_diff>
--- a/project_plan.docx
+++ b/project_plan.docx
@@ -3,12 +3,422 @@
 <w:document xmlns:wpc="http://schemas.microsoft.com/office/word/2010/wordprocessingCanvas" xmlns:mo="http://schemas.microsoft.com/office/mac/office/2008/main" xmlns:mc="http://schemas.openxmlformats.org/markup-compatibility/2006" xmlns:mv="urn:schemas-microsoft-com:mac:vml" xmlns:o="urn:schemas-microsoft-com:office:office" xmlns:r="http://schemas.openxmlformats.org/officeDocument/2006/relationships" xmlns:m="http://schemas.openxmlformats.org/officeDocument/2006/math" xmlns:v="urn:schemas-microsoft-com:vml" xmlns:wp14="http://schemas.microsoft.com/office/word/2010/wordprocessingDrawing" xmlns:wp="http://schemas.openxmlformats.org/drawingml/2006/wordprocessingDrawing" xmlns:w10="urn:schemas-microsoft-com:office:word" xmlns:w="http://schemas.openxmlformats.org/wordprocessingml/2006/main" xmlns:w14="http://schemas.microsoft.com/office/word/2010/wordml" xmlns:w15="http://schemas.microsoft.com/office/word/2012/wordml" xmlns:wpg="http://schemas.microsoft.com/office/word/2010/wordprocessingGroup" xmlns:wpi="http://schemas.microsoft.com/office/word/2010/wordprocessingInk" xmlns:wne="http://schemas.microsoft.com/office/word/2006/wordml" xmlns:wps="http://schemas.microsoft.com/office/word/2010/wordprocessingShape" mc:Ignorable="w14 w15 wp14">
   <w:body>
     <w:p>
-      <w:bookmarkStart w:id="0" w:name="_GoBack"/>
-      <w:bookmarkEnd w:id="0"/>
       <w:r>
         <w:t>Word Complexity Project:</w:t>
       </w:r>
     </w:p>
+    <w:p/>
+    <w:p>
+      <w:pPr>
+        <w:rPr>
+          <w:rFonts w:ascii="Calibri" w:hAnsi="Calibri"/>
+        </w:rPr>
+      </w:pPr>
+      <w:r>
+        <w:rPr>
+          <w:rFonts w:ascii="Calibri" w:hAnsi="Calibri"/>
+        </w:rPr>
+        <w:t>Testable hypothesis:</w:t>
+      </w:r>
+    </w:p>
+    <w:p>
+      <w:pPr>
+        <w:rPr>
+          <w:del w:id="0" w:author="Russell Jarvis (Student)" w:date="2019-01-13T10:34:00Z"/>
+          <w:rFonts w:ascii="Calibri" w:hAnsi="Calibri"/>
+        </w:rPr>
+      </w:pPr>
+      <w:bookmarkStart w:id="1" w:name="_GoBack"/>
+      <w:bookmarkEnd w:id="1"/>
+    </w:p>
+    <w:p>
+      <w:pPr>
+        <w:rPr>
+          <w:del w:id="2" w:author="Russell Jarvis (Student)" w:date="2019-01-13T10:34:00Z"/>
+          <w:rFonts w:ascii="Calibri" w:hAnsi="Calibri"/>
+        </w:rPr>
+      </w:pPr>
+    </w:p>
+    <w:p>
+      <w:pPr>
+        <w:rPr>
+          <w:rFonts w:ascii="Calibri" w:hAnsi="Calibri"/>
+        </w:rPr>
+      </w:pPr>
+    </w:p>
+    <w:p>
+      <w:pPr>
+        <w:pStyle w:val="ListParagraph"/>
+        <w:numPr>
+          <w:ilvl w:val="0"/>
+          <w:numId w:val="4"/>
+        </w:numPr>
+        <w:rPr>
+          <w:rFonts w:ascii="Calibri" w:hAnsi="Calibri"/>
+        </w:rPr>
+      </w:pPr>
+      <w:r>
+        <w:rPr>
+          <w:rFonts w:ascii="Calibri" w:hAnsi="Calibri"/>
+        </w:rPr>
+        <w:t>Conventional scientific writing</w:t>
+      </w:r>
+      <w:r>
+        <w:rPr>
+          <w:rFonts w:ascii="Calibri" w:hAnsi="Calibri"/>
+        </w:rPr>
+        <w:t>, has an extremely small variance about sentiment.</w:t>
+      </w:r>
+    </w:p>
+    <w:p>
+      <w:pPr>
+        <w:pStyle w:val="ListParagraph"/>
+        <w:numPr>
+          <w:ilvl w:val="1"/>
+          <w:numId w:val="4"/>
+        </w:numPr>
+        <w:rPr>
+          <w:rFonts w:ascii="Calibri" w:hAnsi="Calibri"/>
+        </w:rPr>
+      </w:pPr>
+      <w:r>
+        <w:rPr>
+          <w:rFonts w:ascii="Calibri" w:hAnsi="Calibri"/>
+        </w:rPr>
+        <w:t>Academic writing has close to neutral sentiment, with a consistently small negative sentiment.</w:t>
+      </w:r>
+    </w:p>
+    <w:p>
+      <w:pPr>
+        <w:pStyle w:val="ListParagraph"/>
+        <w:numPr>
+          <w:ilvl w:val="1"/>
+          <w:numId w:val="4"/>
+        </w:numPr>
+        <w:rPr>
+          <w:rFonts w:ascii="Calibri" w:hAnsi="Calibri"/>
+        </w:rPr>
+      </w:pPr>
+      <w:proofErr w:type="spellStart"/>
+      <w:proofErr w:type="gramStart"/>
+      <w:r>
+        <w:rPr>
+          <w:rFonts w:ascii="Calibri" w:hAnsi="Calibri"/>
+        </w:rPr>
+        <w:t>Non academic</w:t>
+      </w:r>
+      <w:proofErr w:type="spellEnd"/>
+      <w:proofErr w:type="gramEnd"/>
+      <w:r>
+        <w:rPr>
+          <w:rFonts w:ascii="Calibri" w:hAnsi="Calibri"/>
+        </w:rPr>
+        <w:t xml:space="preserve"> writing is very polarized about sentiment, it has large values of positive, or negative sentiment, and overall there is large variance.</w:t>
+      </w:r>
+    </w:p>
+    <w:p>
+      <w:pPr>
+        <w:pStyle w:val="ListParagraph"/>
+        <w:numPr>
+          <w:ilvl w:val="1"/>
+          <w:numId w:val="4"/>
+        </w:numPr>
+        <w:rPr>
+          <w:rFonts w:ascii="Calibri" w:hAnsi="Calibri"/>
+        </w:rPr>
+      </w:pPr>
+      <w:proofErr w:type="spellStart"/>
+      <w:proofErr w:type="gramStart"/>
+      <w:r>
+        <w:rPr>
+          <w:rFonts w:ascii="Calibri" w:hAnsi="Calibri"/>
+        </w:rPr>
+        <w:t>Non academic</w:t>
+      </w:r>
+      <w:proofErr w:type="spellEnd"/>
+      <w:proofErr w:type="gramEnd"/>
+      <w:r>
+        <w:rPr>
+          <w:rFonts w:ascii="Calibri" w:hAnsi="Calibri"/>
+        </w:rPr>
+        <w:t xml:space="preserve"> writing has high subjectivity as measured by NLTK sentiment analysis, but academic writing is more objective.</w:t>
+      </w:r>
+    </w:p>
+    <w:p>
+      <w:pPr>
+        <w:pStyle w:val="ListParagraph"/>
+        <w:rPr>
+          <w:rFonts w:ascii="Calibri" w:hAnsi="Calibri"/>
+        </w:rPr>
+      </w:pPr>
+    </w:p>
+    <w:p>
+      <w:pPr>
+        <w:pStyle w:val="ListParagraph"/>
+        <w:numPr>
+          <w:ilvl w:val="1"/>
+          <w:numId w:val="4"/>
+        </w:numPr>
+        <w:rPr>
+          <w:rFonts w:ascii="Calibri" w:hAnsi="Calibri"/>
+        </w:rPr>
+      </w:pPr>
+      <w:r>
+        <w:rPr>
+          <w:rFonts w:ascii="Calibri" w:hAnsi="Calibri"/>
+        </w:rPr>
+        <w:t>A simple classifier (K-</w:t>
+      </w:r>
+      <w:proofErr w:type="spellStart"/>
+      <w:r>
+        <w:rPr>
+          <w:rFonts w:ascii="Calibri" w:hAnsi="Calibri"/>
+        </w:rPr>
+        <w:t>mean’s</w:t>
+      </w:r>
+      <w:proofErr w:type="spellEnd"/>
+      <w:r>
+        <w:rPr>
+          <w:rFonts w:ascii="Calibri" w:hAnsi="Calibri"/>
+        </w:rPr>
+        <w:t xml:space="preserve">) can discriminate between academic and </w:t>
+      </w:r>
+      <w:proofErr w:type="spellStart"/>
+      <w:proofErr w:type="gramStart"/>
+      <w:r>
+        <w:rPr>
+          <w:rFonts w:ascii="Calibri" w:hAnsi="Calibri"/>
+        </w:rPr>
+        <w:t>non academic</w:t>
+      </w:r>
+      <w:proofErr w:type="spellEnd"/>
+      <w:proofErr w:type="gramEnd"/>
+      <w:r>
+        <w:rPr>
+          <w:rFonts w:ascii="Calibri" w:hAnsi="Calibri"/>
+        </w:rPr>
+        <w:t xml:space="preserve"> writing, when it is fed data points situated in dimensions of writing complexity, and sentiment.</w:t>
+      </w:r>
+    </w:p>
+    <w:p>
+      <w:pPr>
+        <w:pStyle w:val="ListParagraph"/>
+        <w:rPr>
+          <w:rFonts w:ascii="Calibri" w:hAnsi="Calibri"/>
+        </w:rPr>
+      </w:pPr>
+    </w:p>
+    <w:p>
+      <w:pPr>
+        <w:pStyle w:val="ListParagraph"/>
+        <w:numPr>
+          <w:ilvl w:val="0"/>
+          <w:numId w:val="4"/>
+        </w:numPr>
+        <w:rPr>
+          <w:rFonts w:ascii="Calibri" w:hAnsi="Calibri"/>
+        </w:rPr>
+      </w:pPr>
+      <w:r>
+        <w:rPr>
+          <w:rFonts w:ascii="Calibri" w:hAnsi="Calibri"/>
+        </w:rPr>
+        <w:t xml:space="preserve">Upgoer5 has been described as Randall </w:t>
+      </w:r>
+      <w:proofErr w:type="spellStart"/>
+      <w:r>
+        <w:rPr>
+          <w:rFonts w:ascii="Calibri" w:hAnsi="Calibri"/>
+        </w:rPr>
+        <w:t>Munroes</w:t>
+      </w:r>
+      <w:proofErr w:type="spellEnd"/>
+      <w:r>
+        <w:rPr>
+          <w:rFonts w:ascii="Calibri" w:hAnsi="Calibri"/>
+        </w:rPr>
+        <w:t xml:space="preserve"> ‘artificial language’, However, I argue that Wikipedia articles, also constitute an artificial language, with a writing style, that lends its self to automated classification. Wikipedia articles are highly edited and curated, by editors striving to enhance particular writing values, this gives articles a homogenous and detectable writing style.</w:t>
+      </w:r>
+    </w:p>
+    <w:p>
+      <w:pPr>
+        <w:rPr>
+          <w:rFonts w:ascii="Calibri" w:hAnsi="Calibri"/>
+        </w:rPr>
+      </w:pPr>
+    </w:p>
+    <w:p>
+      <w:pPr>
+        <w:pStyle w:val="ListParagraph"/>
+        <w:rPr>
+          <w:rFonts w:ascii="Calibri" w:hAnsi="Calibri"/>
+        </w:rPr>
+      </w:pPr>
+    </w:p>
+    <w:p>
+      <w:pPr>
+        <w:pStyle w:val="ListParagraph"/>
+        <w:numPr>
+          <w:ilvl w:val="0"/>
+          <w:numId w:val="4"/>
+        </w:numPr>
+        <w:rPr>
+          <w:rFonts w:ascii="Calibri" w:hAnsi="Calibri"/>
+        </w:rPr>
+      </w:pPr>
+      <w:r>
+        <w:rPr>
+          <w:rFonts w:ascii="Calibri" w:hAnsi="Calibri"/>
+        </w:rPr>
+        <w:t>The Page rank of a website, is related to how many websites link to that website. W</w:t>
+      </w:r>
+      <w:r>
+        <w:rPr>
+          <w:rFonts w:ascii="Calibri" w:hAnsi="Calibri"/>
+        </w:rPr>
+        <w:t xml:space="preserve">eb pages with </w:t>
+      </w:r>
+      <w:r>
+        <w:rPr>
+          <w:rFonts w:ascii="Calibri" w:hAnsi="Calibri"/>
+        </w:rPr>
+        <w:t>lower</w:t>
+      </w:r>
+      <w:r>
+        <w:rPr>
+          <w:rFonts w:ascii="Calibri" w:hAnsi="Calibri"/>
+        </w:rPr>
+        <w:t xml:space="preserve"> page rank</w:t>
+      </w:r>
+      <w:r>
+        <w:rPr>
+          <w:rFonts w:ascii="Calibri" w:hAnsi="Calibri"/>
+        </w:rPr>
+        <w:t xml:space="preserve"> (presented as most immediate search results)</w:t>
+      </w:r>
+      <w:r>
+        <w:rPr>
+          <w:rFonts w:ascii="Calibri" w:hAnsi="Calibri"/>
+        </w:rPr>
+        <w:t xml:space="preserve"> are consumed by readers more frequently, because they are easier to read.</w:t>
+      </w:r>
+      <w:r>
+        <w:rPr>
+          <w:rFonts w:ascii="Calibri" w:hAnsi="Calibri"/>
+        </w:rPr>
+        <w:t xml:space="preserve"> More easily read web pages, link to other more easily readable web pages, thus web pages that are more readable and less factual will have a lower page rank.</w:t>
+      </w:r>
+    </w:p>
+    <w:p>
+      <w:pPr>
+        <w:pStyle w:val="ListParagraph"/>
+        <w:numPr>
+          <w:ilvl w:val="1"/>
+          <w:numId w:val="4"/>
+        </w:numPr>
+        <w:rPr>
+          <w:rFonts w:ascii="Calibri" w:hAnsi="Calibri"/>
+        </w:rPr>
+      </w:pPr>
+      <w:r>
+        <w:rPr>
+          <w:rFonts w:ascii="Calibri" w:hAnsi="Calibri"/>
+        </w:rPr>
+        <w:t>We found inconsistent and counter factual support for this hypothesis:</w:t>
+      </w:r>
+    </w:p>
+    <w:p>
+      <w:pPr>
+        <w:pStyle w:val="ListParagraph"/>
+        <w:numPr>
+          <w:ilvl w:val="2"/>
+          <w:numId w:val="4"/>
+        </w:numPr>
+        <w:rPr>
+          <w:rFonts w:ascii="Calibri" w:hAnsi="Calibri"/>
+        </w:rPr>
+      </w:pPr>
+      <w:r>
+        <w:rPr>
+          <w:rFonts w:ascii="Calibri" w:hAnsi="Calibri"/>
+        </w:rPr>
+        <w:t>Web pages that scored high in complexity metrics sometimes had favorable page rank.</w:t>
+      </w:r>
+    </w:p>
+    <w:p>
+      <w:pPr>
+        <w:pStyle w:val="ListParagraph"/>
+        <w:numPr>
+          <w:ilvl w:val="1"/>
+          <w:numId w:val="4"/>
+        </w:numPr>
+        <w:rPr>
+          <w:rFonts w:ascii="Calibri" w:hAnsi="Calibri"/>
+        </w:rPr>
+      </w:pPr>
+      <w:r>
+        <w:rPr>
+          <w:rFonts w:ascii="Calibri" w:hAnsi="Calibri"/>
+        </w:rPr>
+        <w:t>I don’t want to omit the refuted hypothesis. I would rather state this as a negative result. As it’s interesting to write about why.</w:t>
+      </w:r>
+    </w:p>
+    <w:p>
+      <w:pPr>
+        <w:pStyle w:val="ListParagraph"/>
+        <w:numPr>
+          <w:ilvl w:val="2"/>
+          <w:numId w:val="4"/>
+        </w:numPr>
+        <w:rPr>
+          <w:rFonts w:ascii="Calibri" w:hAnsi="Calibri"/>
+        </w:rPr>
+      </w:pPr>
+      <w:r>
+        <w:rPr>
+          <w:rFonts w:ascii="Calibri" w:hAnsi="Calibri"/>
+        </w:rPr>
+        <w:t>Search engines with a liberal bias, might be actively intervening to promote fact based web content, and this could be good.</w:t>
+      </w:r>
+    </w:p>
+    <w:p>
+      <w:pPr>
+        <w:pStyle w:val="ListParagraph"/>
+        <w:ind w:left="1440"/>
+        <w:rPr>
+          <w:rFonts w:ascii="Calibri" w:hAnsi="Calibri"/>
+        </w:rPr>
+      </w:pPr>
+    </w:p>
+    <w:p>
+      <w:pPr>
+        <w:pStyle w:val="ListParagraph"/>
+        <w:numPr>
+          <w:ilvl w:val="0"/>
+          <w:numId w:val="4"/>
+        </w:numPr>
+        <w:rPr>
+          <w:del w:id="3" w:author="Russell Jarvis (Student)" w:date="2019-01-13T08:36:00Z"/>
+          <w:rFonts w:ascii="Calibri" w:hAnsi="Calibri"/>
+        </w:rPr>
+      </w:pPr>
+      <w:del w:id="4" w:author="Russell Jarvis (Student)" w:date="2019-01-13T08:36:00Z">
+        <w:r>
+          <w:rPr>
+            <w:rFonts w:ascii="Calibri" w:hAnsi="Calibri"/>
+          </w:rPr>
+          <w:delText>A corollary, readability would decrease with increasing page rank.</w:delText>
+        </w:r>
+      </w:del>
+    </w:p>
+    <w:p>
+      <w:pPr>
+        <w:rPr>
+          <w:rFonts w:ascii="Calibri" w:hAnsi="Calibri"/>
+        </w:rPr>
+      </w:pPr>
+    </w:p>
+    <w:p/>
     <w:p/>
     <w:p>
       <w:r>
@@ -63,6 +473,7 @@
         </w:numPr>
       </w:pPr>
       <w:r>
+        <w:lastRenderedPageBreak/>
         <w:t>The language scientists and many science educators use online</w:t>
       </w:r>
       <w:r>
@@ -220,7 +631,7 @@
         <w:pStyle w:val="ListParagraph"/>
         <w:outlineLvl w:val="0"/>
         <w:rPr>
-          <w:ins w:id="1" w:author="Russell Jarvis (Student)" w:date="2018-08-11T12:14:00Z"/>
+          <w:ins w:id="5" w:author="Russell Jarvis (Student)" w:date="2018-08-11T12:14:00Z"/>
           <w:b/>
           <w:i/>
         </w:rPr>
@@ -243,14 +654,14 @@
     <w:p>
       <w:pPr>
         <w:ind w:left="360" w:firstLine="720"/>
-        <w:pPrChange w:id="2" w:author="Russell Jarvis (Student)" w:date="2018-08-11T12:14:00Z">
+        <w:pPrChange w:id="6" w:author="Russell Jarvis (Student)" w:date="2018-08-11T12:14:00Z">
           <w:pPr>
             <w:pStyle w:val="ListParagraph"/>
             <w:outlineLvl w:val="0"/>
           </w:pPr>
         </w:pPrChange>
       </w:pPr>
-      <w:ins w:id="3" w:author="Russell Jarvis (Student)" w:date="2018-08-11T12:14:00Z">
+      <w:ins w:id="7" w:author="Russell Jarvis (Student)" w:date="2018-08-11T12:14:00Z">
         <w:r>
           <w:t>(code is implemented)</w:t>
         </w:r>
@@ -285,7 +696,7 @@
       <w:r>
         <w:t>Sci</w:t>
       </w:r>
-      <w:ins w:id="4" w:author="Russell Jarvis (Student)" w:date="2018-08-11T11:52:00Z">
+      <w:ins w:id="8" w:author="Russell Jarvis (Student)" w:date="2018-08-11T11:52:00Z">
         <w:r>
           <w:t>ence</w:t>
         </w:r>
@@ -314,7 +725,7 @@
       <w:r>
         <w:t>Non-sci</w:t>
       </w:r>
-      <w:ins w:id="5" w:author="Russell Jarvis (Student)" w:date="2018-08-11T11:52:00Z">
+      <w:ins w:id="9" w:author="Russell Jarvis (Student)" w:date="2018-08-11T11:52:00Z">
         <w:r>
           <w:t>ence</w:t>
         </w:r>
@@ -335,6 +746,9 @@
           <w:ilvl w:val="2"/>
           <w:numId w:val="1"/>
         </w:numPr>
+        <w:rPr>
+          <w:ins w:id="10" w:author="Russell Jarvis (Student)" w:date="2018-08-11T12:17:00Z"/>
+        </w:rPr>
       </w:pPr>
       <w:r>
         <w:t xml:space="preserve">Compare text complexity between groups </w:t>
@@ -355,6 +769,36 @@
       <w:r>
         <w:t xml:space="preserve"> but this is an overall comparison, as each group will have top vs. lower rankings and thus cannot be compared directly for rankings.</w:t>
       </w:r>
+    </w:p>
+    <w:p>
+      <w:pPr>
+        <w:pStyle w:val="ListParagraph"/>
+        <w:pPrChange w:id="11" w:author="Russell Jarvis (Student)" w:date="2018-08-11T12:18:00Z">
+          <w:pPr>
+            <w:pStyle w:val="ListParagraph"/>
+            <w:numPr>
+              <w:ilvl w:val="2"/>
+              <w:numId w:val="1"/>
+            </w:numPr>
+            <w:ind w:left="2160" w:hanging="180"/>
+          </w:pPr>
+        </w:pPrChange>
+      </w:pPr>
+      <w:ins w:id="12" w:author="Russell Jarvis (Student)" w:date="2018-08-11T12:17:00Z">
+        <w:r>
+          <w:t xml:space="preserve">(code is part implemented, need more </w:t>
+        </w:r>
+      </w:ins>
+      <w:ins w:id="13" w:author="Russell Jarvis (Student)" w:date="2018-08-11T12:18:00Z">
+        <w:r>
+          <w:t>‘ideals’</w:t>
+        </w:r>
+      </w:ins>
+      <w:ins w:id="14" w:author="Russell Jarvis (Student)" w:date="2018-08-11T12:17:00Z">
+        <w:r>
+          <w:t>)</w:t>
+        </w:r>
+      </w:ins>
     </w:p>
     <w:p>
       <w:pPr>
@@ -381,7 +825,7 @@
           <w:numId w:val="1"/>
         </w:numPr>
         <w:rPr>
-          <w:ins w:id="6" w:author="Russell Jarvis (Student)" w:date="2018-08-11T12:15:00Z"/>
+          <w:ins w:id="15" w:author="Russell Jarvis (Student)" w:date="2018-08-11T12:15:00Z"/>
         </w:rPr>
       </w:pPr>
       <w:r>
@@ -393,7 +837,7 @@
       <w:r>
         <w:t xml:space="preserve">classic go-to? </w:t>
       </w:r>
-      <w:ins w:id="7" w:author="Russell Jarvis (Student)" w:date="2018-08-11T12:15:00Z">
+      <w:ins w:id="16" w:author="Russell Jarvis (Student)" w:date="2018-08-11T12:15:00Z">
         <w:r>
           <w:t xml:space="preserve">Good. </w:t>
         </w:r>
@@ -423,10 +867,10 @@
           <w:numId w:val="1"/>
         </w:numPr>
         <w:rPr>
-          <w:ins w:id="8" w:author="Russell Jarvis (Student)" w:date="2018-08-11T12:16:00Z"/>
-        </w:rPr>
-      </w:pPr>
-      <w:ins w:id="9" w:author="Russell Jarvis (Student)" w:date="2018-08-11T12:15:00Z">
+          <w:ins w:id="17" w:author="Russell Jarvis (Student)" w:date="2018-08-11T12:16:00Z"/>
+        </w:rPr>
+      </w:pPr>
+      <w:ins w:id="18" w:author="Russell Jarvis (Student)" w:date="2018-08-11T12:15:00Z">
         <w:r>
           <w:t xml:space="preserve">Ideal Upgoer5, is an interesting ideal. </w:t>
         </w:r>
@@ -439,7 +883,7 @@
           <w:t xml:space="preserve"> the classic readability texts </w:t>
         </w:r>
       </w:ins>
-      <w:ins w:id="10" w:author="Russell Jarvis (Student)" w:date="2018-08-11T12:16:00Z">
+      <w:ins w:id="19" w:author="Russell Jarvis (Student)" w:date="2018-08-11T12:16:00Z">
         <w:r>
           <w:t xml:space="preserve">‘The Readability of Scientific texts … is declining over time’, ‘the Science of scientific writing’. </w:t>
         </w:r>
@@ -453,7 +897,7 @@
           <w:numId w:val="1"/>
         </w:numPr>
       </w:pPr>
-      <w:ins w:id="11" w:author="Russell Jarvis (Student)" w:date="2018-08-11T12:16:00Z">
+      <w:ins w:id="20" w:author="Russell Jarvis (Student)" w:date="2018-08-11T12:16:00Z">
         <w:r>
           <w:t xml:space="preserve">What else? Can someone create a list of </w:t>
         </w:r>
@@ -547,11 +991,10 @@
           <w:numId w:val="1"/>
         </w:numPr>
         <w:rPr>
-          <w:ins w:id="12" w:author="Russell Jarvis (Student)" w:date="2018-08-11T12:12:00Z"/>
-        </w:rPr>
-      </w:pPr>
-      <w:r>
-        <w:lastRenderedPageBreak/>
+          <w:ins w:id="21" w:author="Russell Jarvis (Student)" w:date="2018-08-11T12:12:00Z"/>
+        </w:rPr>
+      </w:pPr>
+      <w:r>
         <w:t>Examples, based on currently ongoing conversation around science</w:t>
       </w:r>
       <w:r>
@@ -562,7 +1005,7 @@
       <w:pPr>
         <w:pStyle w:val="ListParagraph"/>
         <w:ind w:left="1260" w:firstLine="720"/>
-        <w:pPrChange w:id="13" w:author="Russell Jarvis (Student)" w:date="2018-08-11T12:12:00Z">
+        <w:pPrChange w:id="22" w:author="Russell Jarvis (Student)" w:date="2018-08-11T12:12:00Z">
           <w:pPr>
             <w:pStyle w:val="ListParagraph"/>
             <w:numPr>
@@ -573,17 +1016,17 @@
           </w:pPr>
         </w:pPrChange>
       </w:pPr>
-      <w:ins w:id="14" w:author="Russell Jarvis (Student)" w:date="2018-08-11T12:12:00Z">
+      <w:ins w:id="23" w:author="Russell Jarvis (Student)" w:date="2018-08-11T12:12:00Z">
         <w:r>
           <w:t xml:space="preserve">(code is </w:t>
         </w:r>
       </w:ins>
-      <w:ins w:id="15" w:author="Russell Jarvis (Student)" w:date="2018-08-11T12:13:00Z">
+      <w:ins w:id="24" w:author="Russell Jarvis (Student)" w:date="2018-08-11T12:13:00Z">
         <w:r>
           <w:t>implemented</w:t>
         </w:r>
       </w:ins>
-      <w:ins w:id="16" w:author="Russell Jarvis (Student)" w:date="2018-08-11T12:12:00Z">
+      <w:ins w:id="25" w:author="Russell Jarvis (Student)" w:date="2018-08-11T12:12:00Z">
         <w:r>
           <w:t>)</w:t>
         </w:r>
@@ -605,7 +1048,7 @@
         <w:t>transgenics</w:t>
       </w:r>
       <w:proofErr w:type="spellEnd"/>
-      <w:ins w:id="17" w:author="Russell Jarvis (Student)" w:date="2018-08-11T12:12:00Z">
+      <w:ins w:id="26" w:author="Russell Jarvis (Student)" w:date="2018-08-11T12:12:00Z">
         <w:r>
           <w:t xml:space="preserve">   </w:t>
         </w:r>
@@ -631,7 +1074,7 @@
           <w:numId w:val="1"/>
         </w:numPr>
         <w:rPr>
-          <w:ins w:id="18" w:author="Russell Jarvis (Student)" w:date="2018-08-11T12:12:00Z"/>
+          <w:ins w:id="27" w:author="Russell Jarvis (Student)" w:date="2018-08-11T12:12:00Z"/>
         </w:rPr>
       </w:pPr>
       <w:r>
@@ -643,9 +1086,9 @@
         <w:pStyle w:val="ListParagraph"/>
         <w:ind w:left="1440"/>
         <w:rPr>
-          <w:ins w:id="19" w:author="Russell Jarvis (Student)" w:date="2018-08-11T12:12:00Z"/>
-        </w:rPr>
-        <w:pPrChange w:id="20" w:author="Russell Jarvis (Student)" w:date="2018-08-11T12:12:00Z">
+          <w:ins w:id="28" w:author="Russell Jarvis (Student)" w:date="2018-08-11T12:12:00Z"/>
+        </w:rPr>
+        <w:pPrChange w:id="29" w:author="Russell Jarvis (Student)" w:date="2018-08-11T12:12:00Z">
           <w:pPr>
             <w:pStyle w:val="ListParagraph"/>
             <w:numPr>
@@ -662,9 +1105,9 @@
         <w:pStyle w:val="ListParagraph"/>
         <w:ind w:left="1440"/>
         <w:rPr>
-          <w:ins w:id="21" w:author="Russell Jarvis (Student)" w:date="2018-08-11T12:12:00Z"/>
-        </w:rPr>
-        <w:pPrChange w:id="22" w:author="Russell Jarvis (Student)" w:date="2018-08-11T12:12:00Z">
+          <w:ins w:id="30" w:author="Russell Jarvis (Student)" w:date="2018-08-11T12:12:00Z"/>
+        </w:rPr>
+        <w:pPrChange w:id="31" w:author="Russell Jarvis (Student)" w:date="2018-08-11T12:12:00Z">
           <w:pPr>
             <w:pStyle w:val="ListParagraph"/>
             <w:numPr>
@@ -680,7 +1123,7 @@
       <w:pPr>
         <w:pStyle w:val="ListParagraph"/>
         <w:ind w:left="1440"/>
-        <w:pPrChange w:id="23" w:author="Russell Jarvis (Student)" w:date="2018-08-11T12:12:00Z">
+        <w:pPrChange w:id="32" w:author="Russell Jarvis (Student)" w:date="2018-08-11T12:12:00Z">
           <w:pPr>
             <w:pStyle w:val="ListParagraph"/>
             <w:numPr>
@@ -691,12 +1134,12 @@
           </w:pPr>
         </w:pPrChange>
       </w:pPr>
-      <w:ins w:id="24" w:author="Russell Jarvis (Student)" w:date="2018-08-11T12:12:00Z">
+      <w:ins w:id="33" w:author="Russell Jarvis (Student)" w:date="2018-08-11T12:12:00Z">
         <w:r>
           <w:t>A list of appropriate blogs needs to sort</w:t>
         </w:r>
       </w:ins>
-      <w:ins w:id="25" w:author="Russell Jarvis (Student)" w:date="2018-08-11T12:13:00Z">
+      <w:ins w:id="34" w:author="Russell Jarvis (Student)" w:date="2018-08-11T12:13:00Z">
         <w:r>
           <w:t xml:space="preserve">, or the search terms for finding these blogs need to be developed. </w:t>
         </w:r>
@@ -729,17 +1172,17 @@
       <w:r>
         <w:t>Text complexity vs. text sentiment</w:t>
       </w:r>
-      <w:ins w:id="26" w:author="Russell Jarvis (Student)" w:date="2018-08-11T12:11:00Z">
+      <w:ins w:id="35" w:author="Russell Jarvis (Student)" w:date="2018-08-11T12:11:00Z">
         <w:r>
           <w:t xml:space="preserve"> (code is </w:t>
         </w:r>
       </w:ins>
-      <w:ins w:id="27" w:author="Russell Jarvis (Student)" w:date="2018-08-11T12:13:00Z">
+      <w:ins w:id="36" w:author="Russell Jarvis (Student)" w:date="2018-08-11T12:13:00Z">
         <w:r>
           <w:t>implemented</w:t>
         </w:r>
       </w:ins>
-      <w:ins w:id="28" w:author="Russell Jarvis (Student)" w:date="2018-08-11T12:11:00Z">
+      <w:ins w:id="37" w:author="Russell Jarvis (Student)" w:date="2018-08-11T12:11:00Z">
         <w:r>
           <w:t>)</w:t>
         </w:r>
@@ -806,7 +1249,7 @@
           <w:numId w:val="1"/>
         </w:numPr>
         <w:rPr>
-          <w:ins w:id="29" w:author="Russell Jarvis (Student)" w:date="2018-08-11T12:11:00Z"/>
+          <w:ins w:id="38" w:author="Russell Jarvis (Student)" w:date="2018-08-11T12:11:00Z"/>
         </w:rPr>
       </w:pPr>
       <w:r>
@@ -816,7 +1259,7 @@
     <w:p>
       <w:pPr>
         <w:ind w:left="720"/>
-        <w:pPrChange w:id="30" w:author="Russell Jarvis (Student)" w:date="2018-08-11T12:11:00Z">
+        <w:pPrChange w:id="39" w:author="Russell Jarvis (Student)" w:date="2018-08-11T12:11:00Z">
           <w:pPr>
             <w:pStyle w:val="ListParagraph"/>
             <w:numPr>
@@ -827,7 +1270,7 @@
           </w:pPr>
         </w:pPrChange>
       </w:pPr>
-      <w:ins w:id="31" w:author="Russell Jarvis (Student)" w:date="2018-08-11T12:11:00Z">
+      <w:ins w:id="40" w:author="Russell Jarvis (Student)" w:date="2018-08-11T12:11:00Z">
         <w:r>
           <w:t>Code for doing this is unimplemented:</w:t>
         </w:r>
@@ -853,7 +1296,7 @@
           <w:numId w:val="1"/>
         </w:numPr>
         <w:rPr>
-          <w:ins w:id="32" w:author="Russell Jarvis (Student)" w:date="2018-08-11T12:11:00Z"/>
+          <w:ins w:id="41" w:author="Russell Jarvis (Student)" w:date="2018-08-11T12:11:00Z"/>
         </w:rPr>
       </w:pPr>
       <w:r>
@@ -865,9 +1308,9 @@
         <w:pStyle w:val="ListParagraph"/>
         <w:ind w:left="2160"/>
         <w:rPr>
-          <w:ins w:id="33" w:author="Russell Jarvis (Student)" w:date="2018-08-11T12:10:00Z"/>
-        </w:rPr>
-        <w:pPrChange w:id="34" w:author="Russell Jarvis (Student)" w:date="2018-08-11T12:11:00Z">
+          <w:ins w:id="42" w:author="Russell Jarvis (Student)" w:date="2018-08-11T12:10:00Z"/>
+        </w:rPr>
+        <w:pPrChange w:id="43" w:author="Russell Jarvis (Student)" w:date="2018-08-11T12:11:00Z">
           <w:pPr>
             <w:pStyle w:val="ListParagraph"/>
             <w:numPr>
@@ -881,7 +1324,7 @@
     </w:p>
     <w:p>
       <w:pPr>
-        <w:pPrChange w:id="35" w:author="Russell Jarvis (Student)" w:date="2018-08-11T12:11:00Z">
+        <w:pPrChange w:id="44" w:author="Russell Jarvis (Student)" w:date="2018-08-11T12:11:00Z">
           <w:pPr>
             <w:pStyle w:val="ListParagraph"/>
             <w:numPr>
@@ -945,10 +1388,66 @@
           <w:ilvl w:val="2"/>
           <w:numId w:val="3"/>
         </w:numPr>
-      </w:pPr>
-      <w:r>
-        <w:t>This means that their work is less likely to be seen by the public</w:t>
-      </w:r>
+        <w:rPr>
+          <w:ins w:id="45" w:author="Russell Jarvis (Student)" w:date="2018-08-11T12:19:00Z"/>
+        </w:rPr>
+      </w:pPr>
+      <w:r>
+        <w:t>This means that their work is less likely to be seen by the publi</w:t>
+      </w:r>
+      <w:ins w:id="46" w:author="Russell Jarvis (Student)" w:date="2018-08-11T12:19:00Z">
+        <w:r>
+          <w:t>c</w:t>
+        </w:r>
+      </w:ins>
+      <w:del w:id="47" w:author="Russell Jarvis (Student)" w:date="2018-08-11T12:19:00Z">
+        <w:r>
+          <w:delText>c</w:delText>
+        </w:r>
+      </w:del>
+    </w:p>
+    <w:p>
+      <w:pPr>
+        <w:ind w:left="773"/>
+        <w:pPrChange w:id="48" w:author="Russell Jarvis (Student)" w:date="2018-08-11T12:19:00Z">
+          <w:pPr>
+            <w:pStyle w:val="ListParagraph"/>
+            <w:numPr>
+              <w:ilvl w:val="2"/>
+              <w:numId w:val="3"/>
+            </w:numPr>
+            <w:ind w:left="2213" w:hanging="180"/>
+          </w:pPr>
+        </w:pPrChange>
+      </w:pPr>
+      <w:ins w:id="49" w:author="Russell Jarvis (Student)" w:date="2018-08-11T12:19:00Z">
+        <w:r>
+          <w:t xml:space="preserve">Partly Supported by graphs, although </w:t>
+        </w:r>
+        <w:proofErr w:type="spellStart"/>
+        <w:r>
+          <w:t>its</w:t>
+        </w:r>
+        <w:proofErr w:type="spellEnd"/>
+        <w:r>
+          <w:t xml:space="preserve"> not at all a simple linear relationship, of complexity </w:t>
+        </w:r>
+      </w:ins>
+      <w:ins w:id="50" w:author="Russell Jarvis (Student)" w:date="2018-08-11T12:20:00Z">
+        <w:r>
+          <w:t>neatly</w:t>
+        </w:r>
+      </w:ins>
+      <w:ins w:id="51" w:author="Russell Jarvis (Student)" w:date="2018-08-11T12:19:00Z">
+        <w:r>
+          <w:t xml:space="preserve"> </w:t>
+        </w:r>
+      </w:ins>
+      <w:ins w:id="52" w:author="Russell Jarvis (Student)" w:date="2018-08-11T12:20:00Z">
+        <w:r>
+          <w:t>decaying with increasing page rank.</w:t>
+        </w:r>
+      </w:ins>
     </w:p>
     <w:p>
       <w:pPr>
@@ -1007,6 +1506,9 @@
           <w:ilvl w:val="2"/>
           <w:numId w:val="3"/>
         </w:numPr>
+        <w:rPr>
+          <w:ins w:id="53" w:author="Russell Jarvis (Student)" w:date="2018-08-11T12:20:00Z"/>
+        </w:rPr>
       </w:pPr>
       <w:r>
         <w:t xml:space="preserve">the thought of avoiding terms that are known and </w:t>
@@ -1014,6 +1516,36 @@
       <w:r>
         <w:t>potentially controversial nature (e.g. evolution)</w:t>
       </w:r>
+    </w:p>
+    <w:p>
+      <w:pPr>
+        <w:ind w:left="720"/>
+        <w:pPrChange w:id="54" w:author="Russell Jarvis (Student)" w:date="2018-08-11T12:20:00Z">
+          <w:pPr>
+            <w:pStyle w:val="ListParagraph"/>
+            <w:numPr>
+              <w:ilvl w:val="2"/>
+              <w:numId w:val="3"/>
+            </w:numPr>
+            <w:ind w:left="2213" w:hanging="180"/>
+          </w:pPr>
+        </w:pPrChange>
+      </w:pPr>
+      <w:ins w:id="55" w:author="Russell Jarvis (Student)" w:date="2018-08-11T12:20:00Z">
+        <w:r>
+          <w:t xml:space="preserve">        I think b, will require a lot of </w:t>
+        </w:r>
+        <w:proofErr w:type="spellStart"/>
+        <w:proofErr w:type="gramStart"/>
+        <w:r>
+          <w:t>non code</w:t>
+        </w:r>
+        <w:proofErr w:type="spellEnd"/>
+        <w:proofErr w:type="gramEnd"/>
+        <w:r>
+          <w:t xml:space="preserve"> work.</w:t>
+        </w:r>
+      </w:ins>
     </w:p>
     <w:p>
       <w:pPr>
@@ -1023,13 +1555,13 @@
           <w:numId w:val="3"/>
         </w:numPr>
         <w:rPr>
-          <w:ins w:id="36" w:author="Russell Jarvis (Student)" w:date="2018-08-11T12:04:00Z"/>
+          <w:ins w:id="56" w:author="Russell Jarvis (Student)" w:date="2018-08-11T12:04:00Z"/>
         </w:rPr>
       </w:pPr>
       <w:r>
         <w:t>a case study of scientific blogs will show that scientific topics discussed by the public will use simpler terms (and also likely less complex language (tying in point 1) relative to a scientific blog</w:t>
       </w:r>
-      <w:ins w:id="37" w:author="Russell Jarvis (Student)" w:date="2018-08-11T12:04:00Z">
+      <w:ins w:id="57" w:author="Russell Jarvis (Student)" w:date="2018-08-11T12:04:00Z">
         <w:r>
           <w:t>. Do scientific blogs have better (smaller) page ranks, relative to other scientific documents?</w:t>
         </w:r>
@@ -1039,7 +1571,7 @@
       <w:pPr>
         <w:pStyle w:val="ListParagraph"/>
         <w:ind w:left="1493"/>
-        <w:pPrChange w:id="38" w:author="Russell Jarvis (Student)" w:date="2018-08-11T12:04:00Z">
+        <w:pPrChange w:id="58" w:author="Russell Jarvis (Student)" w:date="2018-08-11T12:04:00Z">
           <w:pPr>
             <w:pStyle w:val="ListParagraph"/>
             <w:numPr>
@@ -1071,16 +1603,15 @@
           <w:numId w:val="3"/>
         </w:numPr>
         <w:rPr>
-          <w:ins w:id="39" w:author="Russell Jarvis (Student)" w:date="2018-08-11T12:08:00Z"/>
-        </w:rPr>
-      </w:pPr>
-      <w:del w:id="40" w:author="Russell Jarvis (Student)" w:date="2018-08-11T12:06:00Z">
-        <w:r>
-          <w:lastRenderedPageBreak/>
+          <w:ins w:id="59" w:author="Russell Jarvis (Student)" w:date="2018-08-11T12:08:00Z"/>
+        </w:rPr>
+      </w:pPr>
+      <w:del w:id="60" w:author="Russell Jarvis (Student)" w:date="2018-08-11T12:06:00Z">
+        <w:r>
           <w:delText>This is in</w:delText>
         </w:r>
       </w:del>
-      <w:ins w:id="41" w:author="Russell Jarvis (Student)" w:date="2018-08-11T12:06:00Z">
+      <w:ins w:id="61" w:author="Russell Jarvis (Student)" w:date="2018-08-11T12:06:00Z">
         <w:r>
           <w:t>Factual websites will be more complex in</w:t>
         </w:r>
@@ -1088,17 +1619,17 @@
       <w:r>
         <w:t xml:space="preserve"> comparison to websites who may take a stronger (cultural or social) position on a position</w:t>
       </w:r>
-      <w:ins w:id="42" w:author="Russell Jarvis (Student)" w:date="2018-08-11T12:07:00Z">
+      <w:ins w:id="62" w:author="Russell Jarvis (Student)" w:date="2018-08-11T12:07:00Z">
         <w:r>
           <w:t xml:space="preserve">, </w:t>
         </w:r>
       </w:ins>
-      <w:del w:id="43" w:author="Russell Jarvis (Student)" w:date="2018-08-11T12:07:00Z">
+      <w:del w:id="63" w:author="Russell Jarvis (Student)" w:date="2018-08-11T12:07:00Z">
         <w:r>
           <w:delText>,</w:delText>
         </w:r>
       </w:del>
-      <w:del w:id="44" w:author="Russell Jarvis (Student)" w:date="2018-08-11T12:09:00Z">
+      <w:del w:id="64" w:author="Russell Jarvis (Student)" w:date="2018-08-11T12:09:00Z">
         <w:r>
           <w:delText xml:space="preserve"> </w:delText>
         </w:r>
@@ -1106,12 +1637,12 @@
       <w:r>
         <w:t>whereby they would rely on opinions and other values and less on a scientific rationale</w:t>
       </w:r>
-      <w:ins w:id="45" w:author="Russell Jarvis (Student)" w:date="2018-08-11T12:08:00Z">
+      <w:ins w:id="65" w:author="Russell Jarvis (Student)" w:date="2018-08-11T12:08:00Z">
         <w:r>
           <w:t>.</w:t>
         </w:r>
       </w:ins>
-      <w:del w:id="46" w:author="Russell Jarvis (Student)" w:date="2018-08-11T12:08:00Z">
+      <w:del w:id="66" w:author="Russell Jarvis (Student)" w:date="2018-08-11T12:08:00Z">
         <w:r>
           <w:delText>,</w:delText>
         </w:r>
@@ -1123,9 +1654,9 @@
     <w:p>
       <w:pPr>
         <w:rPr>
-          <w:ins w:id="47" w:author="Russell Jarvis (Student)" w:date="2018-08-11T12:08:00Z"/>
-        </w:rPr>
-        <w:pPrChange w:id="48" w:author="Russell Jarvis (Student)" w:date="2018-08-11T12:08:00Z">
+          <w:ins w:id="67" w:author="Russell Jarvis (Student)" w:date="2018-08-11T12:08:00Z"/>
+        </w:rPr>
+        <w:pPrChange w:id="68" w:author="Russell Jarvis (Student)" w:date="2018-08-11T12:08:00Z">
           <w:pPr>
             <w:pStyle w:val="ListParagraph"/>
             <w:numPr>
@@ -1145,25 +1676,26 @@
           <w:numId w:val="3"/>
         </w:numPr>
         <w:rPr>
-          <w:ins w:id="49" w:author="Russell Jarvis (Student)" w:date="2018-08-11T12:07:00Z"/>
-        </w:rPr>
-      </w:pPr>
-      <w:ins w:id="50" w:author="Russell Jarvis (Student)" w:date="2018-08-11T12:08:00Z">
-        <w:r>
+          <w:ins w:id="69" w:author="Russell Jarvis (Student)" w:date="2018-08-11T12:07:00Z"/>
+        </w:rPr>
+      </w:pPr>
+      <w:ins w:id="70" w:author="Russell Jarvis (Student)" w:date="2018-08-11T12:08:00Z">
+        <w:r>
+          <w:lastRenderedPageBreak/>
           <w:t xml:space="preserve">The range of words utilized in subjective writing, is likely to at a lower </w:t>
         </w:r>
       </w:ins>
-      <w:ins w:id="51" w:author="Russell Jarvis (Student)" w:date="2018-08-11T12:09:00Z">
+      <w:ins w:id="71" w:author="Russell Jarvis (Student)" w:date="2018-08-11T12:09:00Z">
         <w:r>
           <w:t>reading</w:t>
         </w:r>
       </w:ins>
-      <w:ins w:id="52" w:author="Russell Jarvis (Student)" w:date="2018-08-11T12:08:00Z">
+      <w:ins w:id="72" w:author="Russell Jarvis (Student)" w:date="2018-08-11T12:08:00Z">
         <w:r>
           <w:t xml:space="preserve"> </w:t>
         </w:r>
       </w:ins>
-      <w:ins w:id="53" w:author="Russell Jarvis (Student)" w:date="2018-08-11T12:09:00Z">
+      <w:ins w:id="73" w:author="Russell Jarvis (Student)" w:date="2018-08-11T12:09:00Z">
         <w:r>
           <w:t xml:space="preserve">grade level, additionally subjective writing may be more </w:t>
         </w:r>
@@ -1176,12 +1708,12 @@
           <w:t xml:space="preserve"> to read,</w:t>
         </w:r>
       </w:ins>
-      <w:ins w:id="54" w:author="Russell Jarvis (Student)" w:date="2018-08-11T12:10:00Z">
+      <w:ins w:id="74" w:author="Russell Jarvis (Student)" w:date="2018-08-11T12:10:00Z">
         <w:r>
           <w:t xml:space="preserve"> and more frequently written in an active voice</w:t>
         </w:r>
       </w:ins>
-      <w:ins w:id="55" w:author="Russell Jarvis (Student)" w:date="2018-08-11T12:09:00Z">
+      <w:ins w:id="75" w:author="Russell Jarvis (Student)" w:date="2018-08-11T12:09:00Z">
         <w:r>
           <w:t xml:space="preserve"> </w:t>
         </w:r>
@@ -1215,6 +1747,11 @@
       <w:r>
         <w:t>How do we figure out what is causing this?</w:t>
       </w:r>
+      <w:ins w:id="76" w:author="Russell Jarvis (Student)" w:date="2018-08-11T12:21:00Z">
+        <w:r>
+          <w:t xml:space="preserve"> I am unsure if this is still true.</w:t>
+        </w:r>
+      </w:ins>
     </w:p>
     <w:p/>
     <w:p>
@@ -1235,7 +1772,7 @@
           <w:numId w:val="2"/>
         </w:numPr>
         <w:rPr>
-          <w:ins w:id="56" w:author="Russell Jarvis (Student)" w:date="2018-08-10T15:11:00Z"/>
+          <w:ins w:id="77" w:author="Russell Jarvis (Student)" w:date="2018-08-11T12:21:00Z"/>
         </w:rPr>
       </w:pPr>
       <w:r>
@@ -1250,13 +1787,19 @@
       <w:r>
         <w:t>And tag them in graphs with a different color.</w:t>
       </w:r>
-    </w:p>
-    <w:p>
-      <w:pPr>
-        <w:rPr>
-          <w:ins w:id="57" w:author="Russell Jarvis (Student)" w:date="2018-08-10T15:20:00Z"/>
-        </w:rPr>
-        <w:pPrChange w:id="58" w:author="Russell Jarvis (Student)" w:date="2018-08-10T15:11:00Z">
+      <w:ins w:id="78" w:author="Russell Jarvis (Student)" w:date="2018-08-11T12:21:00Z">
+        <w:r>
+          <w:t xml:space="preserve"> </w:t>
+        </w:r>
+      </w:ins>
+    </w:p>
+    <w:p>
+      <w:pPr>
+        <w:ind w:left="720"/>
+        <w:rPr>
+          <w:ins w:id="79" w:author="Russell Jarvis (Student)" w:date="2018-08-10T15:11:00Z"/>
+        </w:rPr>
+        <w:pPrChange w:id="80" w:author="Russell Jarvis (Student)" w:date="2018-08-11T12:21:00Z">
           <w:pPr>
             <w:pStyle w:val="ListParagraph"/>
             <w:numPr>
@@ -1266,19 +1809,18 @@
           </w:pPr>
         </w:pPrChange>
       </w:pPr>
-    </w:p>
-    <w:p>
-      <w:pPr>
-        <w:rPr>
-          <w:ins w:id="59" w:author="Russell Jarvis (Student)" w:date="2018-08-10T15:22:00Z"/>
-          <w:b/>
-          <w:rPrChange w:id="60" w:author="Russell Jarvis (Student)" w:date="2018-08-10T15:22:00Z">
-            <w:rPr>
-              <w:ins w:id="61" w:author="Russell Jarvis (Student)" w:date="2018-08-10T15:22:00Z"/>
-            </w:rPr>
-          </w:rPrChange>
-        </w:rPr>
-        <w:pPrChange w:id="62" w:author="Russell Jarvis (Student)" w:date="2018-08-10T15:22:00Z">
+      <w:ins w:id="81" w:author="Russell Jarvis (Student)" w:date="2018-08-11T12:21:00Z">
+        <w:r>
+          <w:t>Also visit these websites.</w:t>
+        </w:r>
+      </w:ins>
+    </w:p>
+    <w:p>
+      <w:pPr>
+        <w:rPr>
+          <w:ins w:id="82" w:author="Russell Jarvis (Student)" w:date="2018-08-10T15:20:00Z"/>
+        </w:rPr>
+        <w:pPrChange w:id="83" w:author="Russell Jarvis (Student)" w:date="2018-08-10T15:11:00Z">
           <w:pPr>
             <w:pStyle w:val="ListParagraph"/>
             <w:numPr>
@@ -1288,25 +1830,19 @@
           </w:pPr>
         </w:pPrChange>
       </w:pPr>
-      <w:ins w:id="63" w:author="Russell Jarvis (Student)" w:date="2018-08-10T15:20:00Z">
-        <w:r>
-          <w:rPr>
-            <w:b/>
-            <w:rPrChange w:id="64" w:author="Russell Jarvis (Student)" w:date="2018-08-10T15:22:00Z">
-              <w:rPr/>
-            </w:rPrChange>
-          </w:rPr>
-          <w:t>Recommendations:</w:t>
-        </w:r>
-      </w:ins>
-    </w:p>
-    <w:p>
-      <w:pPr>
-        <w:ind w:firstLine="720"/>
-        <w:rPr>
-          <w:ins w:id="65" w:author="Russell Jarvis (Student)" w:date="2018-08-10T15:11:00Z"/>
-        </w:rPr>
-        <w:pPrChange w:id="66" w:author="Russell Jarvis (Student)" w:date="2018-08-10T15:22:00Z">
+    </w:p>
+    <w:p>
+      <w:pPr>
+        <w:rPr>
+          <w:ins w:id="84" w:author="Russell Jarvis (Student)" w:date="2018-08-10T15:22:00Z"/>
+          <w:b/>
+          <w:rPrChange w:id="85" w:author="Russell Jarvis (Student)" w:date="2018-08-10T15:22:00Z">
+            <w:rPr>
+              <w:ins w:id="86" w:author="Russell Jarvis (Student)" w:date="2018-08-10T15:22:00Z"/>
+            </w:rPr>
+          </w:rPrChange>
+        </w:rPr>
+        <w:pPrChange w:id="87" w:author="Russell Jarvis (Student)" w:date="2018-08-10T15:22:00Z">
           <w:pPr>
             <w:pStyle w:val="ListParagraph"/>
             <w:numPr>
@@ -1316,665 +1852,25 @@
           </w:pPr>
         </w:pPrChange>
       </w:pPr>
-      <w:ins w:id="67" w:author="Russell Jarvis (Student)" w:date="2018-08-10T15:22:00Z">
-        <w:r>
-          <w:t>Incentivizing</w:t>
-        </w:r>
-      </w:ins>
-      <w:ins w:id="68" w:author="Russell Jarvis (Student)" w:date="2018-08-10T15:20:00Z">
-        <w:r>
-          <w:t xml:space="preserve"> Writing for enhanced Readability</w:t>
-        </w:r>
-      </w:ins>
-      <w:ins w:id="69" w:author="Russell Jarvis (Student)" w:date="2018-08-10T15:59:00Z">
-        <w:r>
-          <w:t>, via convenience tools.</w:t>
-        </w:r>
-      </w:ins>
-    </w:p>
-    <w:p>
-      <w:pPr>
-        <w:rPr>
-          <w:ins w:id="70" w:author="Russell Jarvis (Student)" w:date="2018-08-10T15:59:00Z"/>
-          <w:rFonts w:ascii="Calibri" w:hAnsi="Calibri" w:cs="Times New Roman"/>
-          <w:color w:val="000000"/>
-          <w:sz w:val="27"/>
-          <w:szCs w:val="27"/>
-        </w:rPr>
-      </w:pPr>
-      <w:ins w:id="71" w:author="Russell Jarvis (Student)" w:date="2018-08-10T15:59:00Z">
-        <w:r>
-          <w:rPr>
-            <w:rFonts w:ascii="Calibri" w:hAnsi="Calibri" w:cs="Times New Roman"/>
-            <w:color w:val="000000"/>
-            <w:sz w:val="27"/>
-            <w:szCs w:val="27"/>
-          </w:rPr>
-          <w:t>In this document, we have described variation in the readability of search engine results, and in some cases, we have characterized reduced readability across variety of we</w:t>
-        </w:r>
-        <w:r>
-          <w:rPr>
-            <w:rFonts w:ascii="Calibri" w:hAnsi="Calibri" w:cs="Times New Roman"/>
-            <w:color w:val="000000"/>
-            <w:sz w:val="27"/>
-            <w:szCs w:val="27"/>
-          </w:rPr>
-          <w:t>b-based documents. In addition to describing the nature of the problem</w:t>
-        </w:r>
-        <w:r>
-          <w:rPr>
-            <w:rFonts w:ascii="Calibri" w:hAnsi="Calibri" w:cs="Times New Roman"/>
-            <w:color w:val="000000"/>
-            <w:sz w:val="27"/>
-            <w:szCs w:val="27"/>
-          </w:rPr>
-          <w:t>, we feel obligated to propose possible remedies. One such remedy is the development of a browser-friendly interface to Stanford </w:t>
-        </w:r>
-        <w:proofErr w:type="spellStart"/>
-        <w:r>
-          <w:rPr>
-            <w:rFonts w:ascii="Calibri" w:hAnsi="Calibri" w:cs="Times New Roman"/>
-            <w:color w:val="000000"/>
-            <w:sz w:val="27"/>
-            <w:szCs w:val="27"/>
-          </w:rPr>
-          <w:t>textstat</w:t>
-        </w:r>
-        <w:proofErr w:type="spellEnd"/>
-        <w:r>
-          <w:rPr>
-            <w:rFonts w:ascii="Calibri" w:hAnsi="Calibri" w:cs="Times New Roman"/>
-            <w:color w:val="000000"/>
-            <w:sz w:val="27"/>
-            <w:szCs w:val="27"/>
-          </w:rPr>
-          <w:t> metrics</w:t>
-        </w:r>
-      </w:ins>
-    </w:p>
-    <w:p>
-      <w:pPr>
-        <w:rPr>
-          <w:ins w:id="72" w:author="Russell Jarvis (Student)" w:date="2018-08-10T15:59:00Z"/>
-          <w:rFonts w:ascii="Calibri" w:hAnsi="Calibri" w:cs="Times New Roman"/>
-          <w:color w:val="000000"/>
-          <w:sz w:val="27"/>
-          <w:szCs w:val="27"/>
-        </w:rPr>
-      </w:pPr>
-      <w:ins w:id="73" w:author="Russell Jarvis (Student)" w:date="2018-08-10T15:59:00Z">
-        <w:r>
-          <w:rPr>
-            <w:rFonts w:ascii="Calibri" w:hAnsi="Calibri" w:cs="Times New Roman"/>
-            <w:color w:val="000000"/>
-            <w:sz w:val="27"/>
-            <w:szCs w:val="27"/>
-          </w:rPr>
-          <w:t> </w:t>
-        </w:r>
-      </w:ins>
-    </w:p>
-    <w:p>
-      <w:pPr>
-        <w:rPr>
-          <w:ins w:id="74" w:author="Russell Jarvis (Student)" w:date="2018-08-10T15:59:00Z"/>
-          <w:rFonts w:ascii="Calibri" w:hAnsi="Calibri" w:cs="Times New Roman"/>
-          <w:color w:val="000000"/>
-          <w:sz w:val="27"/>
-          <w:szCs w:val="27"/>
-        </w:rPr>
-      </w:pPr>
-      <w:ins w:id="75" w:author="Russell Jarvis (Student)" w:date="2018-08-10T15:59:00Z">
-        <w:r>
-          <w:rPr>
-            <w:rFonts w:ascii="Calibri" w:hAnsi="Calibri" w:cs="Times New Roman"/>
-            <w:color w:val="000000"/>
-            <w:sz w:val="27"/>
-            <w:szCs w:val="27"/>
-          </w:rPr>
-          <w:t xml:space="preserve">It’s possible </w:t>
-        </w:r>
-      </w:ins>
-      <w:ins w:id="76" w:author="Russell Jarvis (Student)" w:date="2018-08-11T11:55:00Z">
-        <w:r>
-          <w:rPr>
-            <w:rFonts w:ascii="Calibri" w:hAnsi="Calibri" w:cs="Times New Roman"/>
-            <w:color w:val="000000"/>
-            <w:sz w:val="27"/>
-            <w:szCs w:val="27"/>
-          </w:rPr>
-          <w:t>that many</w:t>
-        </w:r>
-      </w:ins>
-      <w:ins w:id="77" w:author="Russell Jarvis (Student)" w:date="2018-08-10T15:59:00Z">
-        <w:r>
-          <w:rPr>
-            <w:rFonts w:ascii="Calibri" w:hAnsi="Calibri" w:cs="Times New Roman"/>
-            <w:color w:val="000000"/>
-            <w:sz w:val="27"/>
-            <w:szCs w:val="27"/>
-          </w:rPr>
-          <w:t xml:space="preserve"> science writers, agree with the goal of publishing accessible descriptions of their work, however, they</w:t>
-        </w:r>
-      </w:ins>
-      <w:ins w:id="78" w:author="Russell Jarvis (Student)" w:date="2018-08-10T16:00:00Z">
-        <w:r>
-          <w:rPr>
-            <w:rFonts w:ascii="Calibri" w:hAnsi="Calibri" w:cs="Times New Roman"/>
-            <w:color w:val="000000"/>
-            <w:sz w:val="27"/>
-            <w:szCs w:val="27"/>
-          </w:rPr>
-          <w:t xml:space="preserve"> may</w:t>
-        </w:r>
-      </w:ins>
-      <w:ins w:id="79" w:author="Russell Jarvis (Student)" w:date="2018-08-10T15:59:00Z">
-        <w:r>
-          <w:rPr>
-            <w:rFonts w:ascii="Calibri" w:hAnsi="Calibri" w:cs="Times New Roman"/>
-            <w:color w:val="000000"/>
-            <w:sz w:val="27"/>
-            <w:szCs w:val="27"/>
-          </w:rPr>
-          <w:t xml:space="preserve"> simply </w:t>
-        </w:r>
-        <w:r>
-          <w:rPr>
-            <w:rFonts w:ascii="Calibri" w:hAnsi="Calibri" w:cs="Times New Roman"/>
-            <w:color w:val="000000"/>
-            <w:sz w:val="27"/>
-            <w:szCs w:val="27"/>
-          </w:rPr>
-          <w:t>not find it convenient to maximize the accessibility of thei</w:t>
-        </w:r>
-        <w:r>
-          <w:rPr>
-            <w:rFonts w:ascii="Calibri" w:hAnsi="Calibri" w:cs="Times New Roman"/>
-            <w:color w:val="000000"/>
-            <w:sz w:val="27"/>
-            <w:szCs w:val="27"/>
-          </w:rPr>
-          <w:t xml:space="preserve">r writing, as </w:t>
-        </w:r>
-      </w:ins>
-      <w:ins w:id="80" w:author="Russell Jarvis (Student)" w:date="2018-08-11T11:56:00Z">
-        <w:r>
-          <w:rPr>
-            <w:rFonts w:ascii="Calibri" w:hAnsi="Calibri" w:cs="Times New Roman"/>
-            <w:color w:val="000000"/>
-            <w:sz w:val="27"/>
-            <w:szCs w:val="27"/>
-          </w:rPr>
-          <w:t>doing so may</w:t>
-        </w:r>
-      </w:ins>
-      <w:ins w:id="81" w:author="Russell Jarvis (Student)" w:date="2018-08-10T15:59:00Z">
-        <w:r>
-          <w:rPr>
-            <w:rFonts w:ascii="Calibri" w:hAnsi="Calibri" w:cs="Times New Roman"/>
-            <w:color w:val="000000"/>
-            <w:sz w:val="27"/>
-            <w:szCs w:val="27"/>
-          </w:rPr>
-          <w:t xml:space="preserve"> conflict with other writing priorities</w:t>
-        </w:r>
-        <w:r>
-          <w:rPr>
-            <w:rFonts w:ascii="Calibri" w:hAnsi="Calibri" w:cs="Times New Roman"/>
-            <w:color w:val="000000"/>
-            <w:sz w:val="27"/>
-            <w:szCs w:val="27"/>
-          </w:rPr>
-          <w:t>.</w:t>
-        </w:r>
-        <w:r>
-          <w:rPr>
-            <w:rFonts w:ascii="Calibri" w:hAnsi="Calibri" w:cs="Times New Roman"/>
-            <w:color w:val="000000"/>
-            <w:sz w:val="27"/>
-            <w:szCs w:val="27"/>
-          </w:rPr>
-          <w:t xml:space="preserve"> </w:t>
-        </w:r>
-      </w:ins>
-      <w:ins w:id="82" w:author="Russell Jarvis (Student)" w:date="2018-08-11T11:54:00Z">
-        <w:r>
-          <w:rPr>
-            <w:rFonts w:ascii="Calibri" w:hAnsi="Calibri" w:cs="Times New Roman"/>
-            <w:color w:val="000000"/>
-            <w:sz w:val="27"/>
-            <w:szCs w:val="27"/>
-          </w:rPr>
-          <w:t>T</w:t>
-        </w:r>
-      </w:ins>
-      <w:ins w:id="83" w:author="Russell Jarvis (Student)" w:date="2018-08-10T15:59:00Z">
-        <w:r>
-          <w:rPr>
-            <w:rFonts w:ascii="Calibri" w:hAnsi="Calibri" w:cs="Times New Roman"/>
-            <w:color w:val="000000"/>
-            <w:sz w:val="27"/>
-            <w:szCs w:val="27"/>
-          </w:rPr>
-          <w:t>he convenience of accessible scientific writing could probably be improved with the introduction of new tools.</w:t>
-        </w:r>
-      </w:ins>
-    </w:p>
-    <w:p>
-      <w:pPr>
-        <w:rPr>
-          <w:ins w:id="84" w:author="Russell Jarvis (Student)" w:date="2018-08-10T15:59:00Z"/>
-          <w:rFonts w:ascii="Calibri" w:hAnsi="Calibri" w:cs="Times New Roman"/>
-          <w:color w:val="000000"/>
-          <w:sz w:val="27"/>
-          <w:szCs w:val="27"/>
-        </w:rPr>
-      </w:pPr>
-      <w:ins w:id="85" w:author="Russell Jarvis (Student)" w:date="2018-08-10T15:59:00Z">
-        <w:r>
-          <w:rPr>
-            <w:rFonts w:ascii="Calibri" w:hAnsi="Calibri" w:cs="Times New Roman"/>
-            <w:color w:val="000000"/>
-            <w:sz w:val="27"/>
-            <w:szCs w:val="27"/>
-          </w:rPr>
-          <w:t> </w:t>
-        </w:r>
-      </w:ins>
-    </w:p>
-    <w:p>
-      <w:pPr>
-        <w:rPr>
-          <w:ins w:id="86" w:author="Russell Jarvis (Student)" w:date="2018-08-10T15:59:00Z"/>
-          <w:rFonts w:ascii="Calibri" w:hAnsi="Calibri" w:cs="Times New Roman"/>
-          <w:color w:val="000000"/>
-          <w:sz w:val="27"/>
-          <w:szCs w:val="27"/>
-        </w:rPr>
-      </w:pPr>
-      <w:ins w:id="87" w:author="Russell Jarvis (Student)" w:date="2018-08-10T15:59:00Z">
-        <w:r>
-          <w:rPr>
-            <w:rFonts w:ascii="Calibri" w:hAnsi="Calibri" w:cs="Times New Roman"/>
-            <w:color w:val="000000"/>
-            <w:sz w:val="27"/>
-            <w:szCs w:val="27"/>
-          </w:rPr>
-          <w:t>Many academic writers are familiar with MS Words</w:t>
-        </w:r>
-      </w:ins>
-      <w:ins w:id="88" w:author="Russell Jarvis (Student)" w:date="2018-08-11T11:56:00Z">
-        <w:r>
-          <w:rPr>
-            <w:rFonts w:ascii="Calibri" w:hAnsi="Calibri" w:cs="Times New Roman"/>
-            <w:color w:val="000000"/>
-            <w:sz w:val="27"/>
-            <w:szCs w:val="27"/>
-          </w:rPr>
-          <w:t xml:space="preserve"> spelling and grammar suggestion</w:t>
-        </w:r>
-      </w:ins>
-      <w:ins w:id="89" w:author="Russell Jarvis (Student)" w:date="2018-08-10T15:59:00Z">
-        <w:r>
-          <w:rPr>
-            <w:rFonts w:ascii="Calibri" w:hAnsi="Calibri" w:cs="Times New Roman"/>
-            <w:color w:val="000000"/>
-            <w:sz w:val="27"/>
-            <w:szCs w:val="27"/>
-          </w:rPr>
-          <w:t>, where</w:t>
-        </w:r>
-      </w:ins>
-      <w:ins w:id="90" w:author="Russell Jarvis (Student)" w:date="2018-08-11T11:56:00Z">
-        <w:r>
-          <w:rPr>
-            <w:rFonts w:ascii="Calibri" w:hAnsi="Calibri" w:cs="Times New Roman"/>
-            <w:color w:val="000000"/>
-            <w:sz w:val="27"/>
-            <w:szCs w:val="27"/>
-          </w:rPr>
-          <w:t xml:space="preserve"> possible</w:t>
-        </w:r>
-      </w:ins>
-      <w:ins w:id="91" w:author="Russell Jarvis (Student)" w:date="2018-08-10T15:59:00Z">
-        <w:r>
-          <w:rPr>
-            <w:rFonts w:ascii="Calibri" w:hAnsi="Calibri" w:cs="Times New Roman"/>
-            <w:color w:val="000000"/>
-            <w:sz w:val="27"/>
-            <w:szCs w:val="27"/>
-          </w:rPr>
-          <w:t xml:space="preserve"> spelling and grammar </w:t>
-        </w:r>
-        <w:r>
-          <w:rPr>
-            <w:rFonts w:ascii="Calibri" w:hAnsi="Calibri" w:cs="Times New Roman"/>
-            <w:color w:val="000000"/>
-            <w:sz w:val="27"/>
-            <w:szCs w:val="27"/>
-          </w:rPr>
-          <w:t xml:space="preserve">transgressions </w:t>
-        </w:r>
-        <w:r>
-          <w:rPr>
-            <w:rFonts w:ascii="Calibri" w:hAnsi="Calibri" w:cs="Times New Roman"/>
-            <w:color w:val="000000"/>
-            <w:sz w:val="27"/>
-            <w:szCs w:val="27"/>
-          </w:rPr>
-          <w:t xml:space="preserve">are highlighted, aiding the writer's awareness, and review of their document. </w:t>
-        </w:r>
-      </w:ins>
-      <w:ins w:id="92" w:author="Russell Jarvis (Student)" w:date="2018-08-10T16:00:00Z">
-        <w:r>
-          <w:rPr>
-            <w:rFonts w:ascii="Calibri" w:hAnsi="Calibri" w:cs="Times New Roman"/>
-            <w:color w:val="000000"/>
-            <w:sz w:val="27"/>
-            <w:szCs w:val="27"/>
-          </w:rPr>
-          <w:t>Additionally,</w:t>
-        </w:r>
-      </w:ins>
-      <w:ins w:id="93" w:author="Russell Jarvis (Student)" w:date="2018-08-10T15:59:00Z">
-        <w:r>
-          <w:rPr>
-            <w:rFonts w:ascii="Calibri" w:hAnsi="Calibri" w:cs="Times New Roman"/>
-            <w:color w:val="000000"/>
-            <w:sz w:val="27"/>
-            <w:szCs w:val="27"/>
-          </w:rPr>
-          <w:t xml:space="preserve"> a newer tool, </w:t>
-        </w:r>
-        <w:proofErr w:type="spellStart"/>
-        <w:proofErr w:type="gramStart"/>
-        <w:r>
-          <w:rPr>
-            <w:rFonts w:ascii="Calibri" w:hAnsi="Calibri" w:cs="Times New Roman"/>
-            <w:color w:val="000000"/>
-            <w:sz w:val="27"/>
-            <w:szCs w:val="27"/>
-          </w:rPr>
-          <w:t>Grammarly</w:t>
-        </w:r>
-      </w:ins>
-      <w:proofErr w:type="spellEnd"/>
-      <w:ins w:id="94" w:author="Russell Jarvis (Student)" w:date="2018-08-11T11:56:00Z">
-        <w:r>
-          <w:rPr>
-            <w:rFonts w:ascii="Calibri" w:hAnsi="Calibri" w:cs="Times New Roman"/>
-            <w:color w:val="000000"/>
-            <w:sz w:val="27"/>
-            <w:szCs w:val="27"/>
-          </w:rPr>
-          <w:t>[</w:t>
-        </w:r>
-        <w:proofErr w:type="gramEnd"/>
-        <w:r>
-          <w:rPr>
-            <w:rFonts w:ascii="Calibri" w:hAnsi="Calibri" w:cs="Times New Roman"/>
-            <w:color w:val="000000"/>
-            <w:sz w:val="27"/>
-            <w:szCs w:val="27"/>
-          </w:rPr>
-          <w:t>]</w:t>
-        </w:r>
-      </w:ins>
-      <w:ins w:id="95" w:author="Russell Jarvis (Student)" w:date="2018-08-10T15:59:00Z">
-        <w:r>
-          <w:rPr>
-            <w:rFonts w:ascii="Calibri" w:hAnsi="Calibri" w:cs="Times New Roman"/>
-            <w:color w:val="000000"/>
-            <w:sz w:val="27"/>
-            <w:szCs w:val="27"/>
-          </w:rPr>
-          <w:t xml:space="preserve">, is able to make similar suggestions, however, it can also act on text entered into web pages. </w:t>
-        </w:r>
-        <w:proofErr w:type="spellStart"/>
-        <w:r>
-          <w:rPr>
-            <w:rFonts w:ascii="Calibri" w:hAnsi="Calibri" w:cs="Times New Roman"/>
-            <w:color w:val="000000"/>
-            <w:sz w:val="27"/>
-            <w:szCs w:val="27"/>
-          </w:rPr>
-          <w:t>Grammarly</w:t>
-        </w:r>
-        <w:proofErr w:type="spellEnd"/>
-        <w:r>
-          <w:rPr>
-            <w:rFonts w:ascii="Calibri" w:hAnsi="Calibri" w:cs="Times New Roman"/>
-            <w:color w:val="000000"/>
-            <w:sz w:val="27"/>
-            <w:szCs w:val="27"/>
-          </w:rPr>
-          <w:t xml:space="preserve"> operates as a browser plugin, and it cleverly acts on text fields of web pages. Additionally, </w:t>
-        </w:r>
-        <w:proofErr w:type="spellStart"/>
-        <w:r>
-          <w:rPr>
-            <w:rFonts w:ascii="Calibri" w:hAnsi="Calibri" w:cs="Times New Roman"/>
-            <w:color w:val="000000"/>
-            <w:sz w:val="27"/>
-            <w:szCs w:val="27"/>
-          </w:rPr>
-          <w:t>Grammarly</w:t>
-        </w:r>
-        <w:proofErr w:type="spellEnd"/>
-        <w:r>
-          <w:rPr>
-            <w:rFonts w:ascii="Calibri" w:hAnsi="Calibri" w:cs="Times New Roman"/>
-            <w:color w:val="000000"/>
-            <w:sz w:val="27"/>
-            <w:szCs w:val="27"/>
-          </w:rPr>
-          <w:t xml:space="preserve"> augments the familiar, range of suggested grammar based writing improvements, seen in word.</w:t>
-        </w:r>
-      </w:ins>
-    </w:p>
-    <w:p>
-      <w:pPr>
-        <w:rPr>
-          <w:ins w:id="96" w:author="Russell Jarvis (Student)" w:date="2018-08-10T15:59:00Z"/>
-          <w:rFonts w:ascii="Calibri" w:hAnsi="Calibri" w:cs="Times New Roman"/>
-          <w:color w:val="000000"/>
-          <w:sz w:val="27"/>
-          <w:szCs w:val="27"/>
-        </w:rPr>
-      </w:pPr>
-      <w:ins w:id="97" w:author="Russell Jarvis (Student)" w:date="2018-08-10T15:59:00Z">
-        <w:r>
-          <w:rPr>
-            <w:rFonts w:ascii="Calibri" w:hAnsi="Calibri" w:cs="Times New Roman"/>
-            <w:color w:val="000000"/>
-            <w:sz w:val="27"/>
-            <w:szCs w:val="27"/>
-          </w:rPr>
-          <w:lastRenderedPageBreak/>
-          <w:t> </w:t>
-        </w:r>
-      </w:ins>
-    </w:p>
-    <w:p>
-      <w:pPr>
-        <w:rPr>
-          <w:ins w:id="98" w:author="Russell Jarvis (Student)" w:date="2018-08-10T15:59:00Z"/>
-          <w:rFonts w:ascii="Calibri" w:hAnsi="Calibri" w:cs="Times New Roman"/>
-          <w:color w:val="000000"/>
-          <w:sz w:val="27"/>
-          <w:szCs w:val="27"/>
-        </w:rPr>
-      </w:pPr>
-      <w:ins w:id="99" w:author="Russell Jarvis (Student)" w:date="2018-08-10T15:59:00Z">
-        <w:r>
-          <w:rPr>
-            <w:rFonts w:ascii="Calibri" w:hAnsi="Calibri" w:cs="Times New Roman"/>
-            <w:color w:val="000000"/>
-            <w:sz w:val="27"/>
-            <w:szCs w:val="27"/>
-          </w:rPr>
-          <w:t xml:space="preserve">By analogy, Stanford readability text stat metrics could live inside Word, </w:t>
-        </w:r>
-        <w:proofErr w:type="spellStart"/>
-        <w:r>
-          <w:rPr>
-            <w:rFonts w:ascii="Calibri" w:hAnsi="Calibri" w:cs="Times New Roman"/>
-            <w:color w:val="000000"/>
-            <w:sz w:val="27"/>
-            <w:szCs w:val="27"/>
-          </w:rPr>
-          <w:t>LaTeX</w:t>
-        </w:r>
-        <w:proofErr w:type="spellEnd"/>
-        <w:r>
-          <w:rPr>
-            <w:rFonts w:ascii="Calibri" w:hAnsi="Calibri" w:cs="Times New Roman"/>
-            <w:color w:val="000000"/>
-            <w:sz w:val="27"/>
-            <w:szCs w:val="27"/>
-          </w:rPr>
-          <w:t xml:space="preserve"> and web browser based editors, in a way that coincides with </w:t>
-        </w:r>
-      </w:ins>
-      <w:ins w:id="100" w:author="Russell Jarvis (Student)" w:date="2018-08-11T11:57:00Z">
-        <w:r>
-          <w:rPr>
-            <w:rFonts w:ascii="Calibri" w:hAnsi="Calibri" w:cs="Times New Roman"/>
-            <w:color w:val="000000"/>
-            <w:sz w:val="27"/>
-            <w:szCs w:val="27"/>
-          </w:rPr>
-          <w:t>the aforementioned</w:t>
-        </w:r>
-      </w:ins>
-      <w:ins w:id="101" w:author="Russell Jarvis (Student)" w:date="2018-08-10T15:59:00Z">
-        <w:r>
-          <w:rPr>
-            <w:rFonts w:ascii="Calibri" w:hAnsi="Calibri" w:cs="Times New Roman"/>
-            <w:color w:val="000000"/>
-            <w:sz w:val="27"/>
-            <w:szCs w:val="27"/>
-          </w:rPr>
-          <w:t xml:space="preserve"> traditional </w:t>
-        </w:r>
-      </w:ins>
-      <w:ins w:id="102" w:author="Russell Jarvis (Student)" w:date="2018-08-11T11:57:00Z">
-        <w:r>
-          <w:rPr>
-            <w:rFonts w:ascii="Calibri" w:hAnsi="Calibri" w:cs="Times New Roman"/>
-            <w:color w:val="000000"/>
-            <w:sz w:val="27"/>
-            <w:szCs w:val="27"/>
-          </w:rPr>
-          <w:t>spelling and grammar</w:t>
-        </w:r>
-      </w:ins>
-      <w:ins w:id="103" w:author="Russell Jarvis (Student)" w:date="2018-08-10T15:59:00Z">
-        <w:r>
-          <w:rPr>
-            <w:rFonts w:ascii="Calibri" w:hAnsi="Calibri" w:cs="Times New Roman"/>
-            <w:color w:val="000000"/>
-            <w:sz w:val="27"/>
-            <w:szCs w:val="27"/>
-          </w:rPr>
-          <w:t xml:space="preserve"> tools. For instance, during the development of this document, text stat metrics </w:t>
-        </w:r>
-      </w:ins>
-      <w:ins w:id="104" w:author="Russell Jarvis (Student)" w:date="2018-08-11T11:57:00Z">
-        <w:r>
-          <w:rPr>
-            <w:rFonts w:ascii="Calibri" w:hAnsi="Calibri" w:cs="Times New Roman"/>
-            <w:color w:val="000000"/>
-            <w:sz w:val="27"/>
-            <w:szCs w:val="27"/>
-          </w:rPr>
-          <w:t>as</w:t>
-        </w:r>
-      </w:ins>
-      <w:ins w:id="105" w:author="Russell Jarvis (Student)" w:date="2018-08-10T15:59:00Z">
-        <w:r>
-          <w:rPr>
-            <w:rFonts w:ascii="Calibri" w:hAnsi="Calibri" w:cs="Times New Roman"/>
-            <w:color w:val="000000"/>
-            <w:sz w:val="27"/>
-            <w:szCs w:val="27"/>
-          </w:rPr>
-          <w:t xml:space="preserve"> they pertain to this text body, where routinely computed, as a way of objectively previewing, the impact of new phrases on readability. </w:t>
-        </w:r>
-      </w:ins>
-    </w:p>
-    <w:p>
-      <w:pPr>
-        <w:rPr>
-          <w:ins w:id="106" w:author="Russell Jarvis (Student)" w:date="2018-08-10T15:59:00Z"/>
-          <w:rFonts w:ascii="Calibri" w:hAnsi="Calibri" w:cs="Times New Roman"/>
-          <w:color w:val="000000"/>
-          <w:sz w:val="27"/>
-          <w:szCs w:val="27"/>
-        </w:rPr>
-      </w:pPr>
-      <w:ins w:id="107" w:author="Russell Jarvis (Student)" w:date="2018-08-10T15:59:00Z">
-        <w:r>
-          <w:rPr>
-            <w:rFonts w:ascii="Calibri" w:hAnsi="Calibri" w:cs="Times New Roman"/>
-            <w:color w:val="000000"/>
-            <w:sz w:val="27"/>
-            <w:szCs w:val="27"/>
-          </w:rPr>
-          <w:t> </w:t>
-        </w:r>
-      </w:ins>
-    </w:p>
-    <w:p>
-      <w:pPr>
-        <w:rPr>
-          <w:ins w:id="108" w:author="Russell Jarvis (Student)" w:date="2018-08-10T15:59:00Z"/>
-          <w:rFonts w:ascii="Calibri" w:hAnsi="Calibri" w:cs="Times New Roman"/>
-          <w:color w:val="000000"/>
-          <w:sz w:val="27"/>
-          <w:szCs w:val="27"/>
-        </w:rPr>
-      </w:pPr>
-      <w:ins w:id="109" w:author="Russell Jarvis (Student)" w:date="2018-08-10T15:59:00Z">
-        <w:r>
-          <w:rPr>
-            <w:rFonts w:ascii="Calibri" w:hAnsi="Calibri" w:cs="Times New Roman"/>
-            <w:color w:val="000000"/>
-            <w:sz w:val="27"/>
-            <w:szCs w:val="27"/>
-          </w:rPr>
-          <w:t xml:space="preserve">An existing tool, the upgoer5 editor, in some ways occupies this new niche in readability tools, however, </w:t>
-        </w:r>
-      </w:ins>
-      <w:ins w:id="110" w:author="Russell Jarvis (Student)" w:date="2018-08-10T16:01:00Z">
-        <w:r>
-          <w:rPr>
-            <w:rFonts w:ascii="Calibri" w:hAnsi="Calibri" w:cs="Times New Roman"/>
-            <w:color w:val="000000"/>
-            <w:sz w:val="27"/>
-            <w:szCs w:val="27"/>
-          </w:rPr>
-          <w:t>the</w:t>
-        </w:r>
-      </w:ins>
-      <w:ins w:id="111" w:author="Russell Jarvis (Student)" w:date="2018-08-10T15:59:00Z">
-        <w:r>
-          <w:rPr>
-            <w:rFonts w:ascii="Calibri" w:hAnsi="Calibri" w:cs="Times New Roman"/>
-            <w:color w:val="000000"/>
-            <w:sz w:val="27"/>
-            <w:szCs w:val="27"/>
-          </w:rPr>
-          <w:t xml:space="preserve"> upgoer5 editor is not intended for publishable scientific documents. The function of the Upgoer5 editor is to generally raise awareness, to the general deficiency of readability in scientific writing, by exploring the application of a very low reading level, to highly technical subject matter. </w:t>
-        </w:r>
-      </w:ins>
-    </w:p>
-    <w:p>
-      <w:pPr>
-        <w:rPr>
-          <w:del w:id="112" w:author="Russell Jarvis (Student)" w:date="2018-08-10T15:59:00Z"/>
-        </w:rPr>
-        <w:pPrChange w:id="113" w:author="Russell Jarvis (Student)" w:date="2018-08-10T15:11:00Z">
+      <w:ins w:id="88" w:author="Russell Jarvis (Student)" w:date="2018-08-10T15:20:00Z">
+        <w:r>
+          <w:rPr>
+            <w:b/>
+            <w:rPrChange w:id="89" w:author="Russell Jarvis (Student)" w:date="2018-08-10T15:22:00Z">
+              <w:rPr/>
+            </w:rPrChange>
+          </w:rPr>
+          <w:t>Recommendations:</w:t>
+        </w:r>
+      </w:ins>
+    </w:p>
+    <w:p>
+      <w:pPr>
+        <w:ind w:firstLine="720"/>
+        <w:rPr>
+          <w:ins w:id="90" w:author="Russell Jarvis (Student)" w:date="2018-08-10T15:11:00Z"/>
+        </w:rPr>
+        <w:pPrChange w:id="91" w:author="Russell Jarvis (Student)" w:date="2018-08-10T15:22:00Z">
           <w:pPr>
             <w:pStyle w:val="ListParagraph"/>
             <w:numPr>
@@ -1984,36 +1880,713 @@
           </w:pPr>
         </w:pPrChange>
       </w:pPr>
-    </w:p>
-    <w:p>
-      <w:pPr>
-        <w:rPr>
-          <w:ins w:id="114" w:author="Russell Jarvis (Student)" w:date="2018-08-10T15:47:00Z"/>
-        </w:rPr>
-      </w:pPr>
-    </w:p>
-    <w:p>
-      <w:pPr>
-        <w:rPr>
-          <w:ins w:id="115" w:author="Russell Jarvis (Student)" w:date="2018-08-11T12:02:00Z"/>
-        </w:rPr>
-      </w:pPr>
-    </w:p>
-    <w:p>
-      <w:pPr>
-        <w:rPr>
-          <w:ins w:id="116" w:author="Russell Jarvis (Student)" w:date="2018-08-11T12:02:00Z"/>
-        </w:rPr>
-      </w:pPr>
-    </w:p>
-    <w:p>
-      <w:pPr>
-        <w:rPr>
-          <w:ins w:id="117" w:author="Russell Jarvis (Student)" w:date="2018-08-11T12:02:00Z"/>
+      <w:ins w:id="92" w:author="Russell Jarvis (Student)" w:date="2018-08-10T15:22:00Z">
+        <w:r>
+          <w:t>Incentivizing</w:t>
+        </w:r>
+      </w:ins>
+      <w:ins w:id="93" w:author="Russell Jarvis (Student)" w:date="2018-08-10T15:20:00Z">
+        <w:r>
+          <w:t xml:space="preserve"> Writing for enhanced Readability</w:t>
+        </w:r>
+      </w:ins>
+      <w:ins w:id="94" w:author="Russell Jarvis (Student)" w:date="2018-08-10T15:59:00Z">
+        <w:r>
+          <w:t>, via convenience tools.</w:t>
+        </w:r>
+      </w:ins>
+    </w:p>
+    <w:p>
+      <w:pPr>
+        <w:rPr>
+          <w:ins w:id="95" w:author="Russell Jarvis (Student)" w:date="2018-08-10T15:59:00Z"/>
+          <w:rFonts w:ascii="Calibri" w:hAnsi="Calibri" w:cs="Times New Roman"/>
+          <w:color w:val="000000"/>
+          <w:sz w:val="27"/>
+          <w:szCs w:val="27"/>
+        </w:rPr>
+      </w:pPr>
+      <w:ins w:id="96" w:author="Russell Jarvis (Student)" w:date="2018-08-10T15:59:00Z">
+        <w:r>
+          <w:rPr>
+            <w:rFonts w:ascii="Calibri" w:hAnsi="Calibri" w:cs="Times New Roman"/>
+            <w:color w:val="000000"/>
+            <w:sz w:val="27"/>
+            <w:szCs w:val="27"/>
+          </w:rPr>
+          <w:t>In this document, we have described variation in the readability of search engine results, and in some cases, we have characterized reduced readability across variety of we</w:t>
+        </w:r>
+        <w:r>
+          <w:rPr>
+            <w:rFonts w:ascii="Calibri" w:hAnsi="Calibri" w:cs="Times New Roman"/>
+            <w:color w:val="000000"/>
+            <w:sz w:val="27"/>
+            <w:szCs w:val="27"/>
+          </w:rPr>
+          <w:t>b-based documents. In addition to describing the nature of the problem</w:t>
+        </w:r>
+        <w:r>
+          <w:rPr>
+            <w:rFonts w:ascii="Calibri" w:hAnsi="Calibri" w:cs="Times New Roman"/>
+            <w:color w:val="000000"/>
+            <w:sz w:val="27"/>
+            <w:szCs w:val="27"/>
+          </w:rPr>
+          <w:t>, we feel obligated to propose possible remedies. One such remedy is the development of a browser-friendly interface to Stanford </w:t>
+        </w:r>
+        <w:proofErr w:type="spellStart"/>
+        <w:r>
+          <w:rPr>
+            <w:rFonts w:ascii="Calibri" w:hAnsi="Calibri" w:cs="Times New Roman"/>
+            <w:color w:val="000000"/>
+            <w:sz w:val="27"/>
+            <w:szCs w:val="27"/>
+          </w:rPr>
+          <w:t>textstat</w:t>
+        </w:r>
+        <w:proofErr w:type="spellEnd"/>
+        <w:r>
+          <w:rPr>
+            <w:rFonts w:ascii="Calibri" w:hAnsi="Calibri" w:cs="Times New Roman"/>
+            <w:color w:val="000000"/>
+            <w:sz w:val="27"/>
+            <w:szCs w:val="27"/>
+          </w:rPr>
+          <w:t> metrics</w:t>
+        </w:r>
+      </w:ins>
+    </w:p>
+    <w:p>
+      <w:pPr>
+        <w:rPr>
+          <w:ins w:id="97" w:author="Russell Jarvis (Student)" w:date="2018-08-10T15:59:00Z"/>
+          <w:rFonts w:ascii="Calibri" w:hAnsi="Calibri" w:cs="Times New Roman"/>
+          <w:color w:val="000000"/>
+          <w:sz w:val="27"/>
+          <w:szCs w:val="27"/>
+        </w:rPr>
+      </w:pPr>
+      <w:ins w:id="98" w:author="Russell Jarvis (Student)" w:date="2018-08-10T15:59:00Z">
+        <w:r>
+          <w:rPr>
+            <w:rFonts w:ascii="Calibri" w:hAnsi="Calibri" w:cs="Times New Roman"/>
+            <w:color w:val="000000"/>
+            <w:sz w:val="27"/>
+            <w:szCs w:val="27"/>
+          </w:rPr>
+          <w:t> </w:t>
+        </w:r>
+      </w:ins>
+    </w:p>
+    <w:p>
+      <w:pPr>
+        <w:rPr>
+          <w:ins w:id="99" w:author="Russell Jarvis (Student)" w:date="2018-08-10T15:59:00Z"/>
+          <w:rFonts w:ascii="Calibri" w:hAnsi="Calibri" w:cs="Times New Roman"/>
+          <w:color w:val="000000"/>
+          <w:sz w:val="27"/>
+          <w:szCs w:val="27"/>
+        </w:rPr>
+      </w:pPr>
+      <w:ins w:id="100" w:author="Russell Jarvis (Student)" w:date="2018-08-10T15:59:00Z">
+        <w:r>
+          <w:rPr>
+            <w:rFonts w:ascii="Calibri" w:hAnsi="Calibri" w:cs="Times New Roman"/>
+            <w:color w:val="000000"/>
+            <w:sz w:val="27"/>
+            <w:szCs w:val="27"/>
+          </w:rPr>
+          <w:t xml:space="preserve">It’s possible </w:t>
+        </w:r>
+      </w:ins>
+      <w:ins w:id="101" w:author="Russell Jarvis (Student)" w:date="2018-08-11T11:55:00Z">
+        <w:r>
+          <w:rPr>
+            <w:rFonts w:ascii="Calibri" w:hAnsi="Calibri" w:cs="Times New Roman"/>
+            <w:color w:val="000000"/>
+            <w:sz w:val="27"/>
+            <w:szCs w:val="27"/>
+          </w:rPr>
+          <w:t>that many</w:t>
+        </w:r>
+      </w:ins>
+      <w:ins w:id="102" w:author="Russell Jarvis (Student)" w:date="2018-08-10T15:59:00Z">
+        <w:r>
+          <w:rPr>
+            <w:rFonts w:ascii="Calibri" w:hAnsi="Calibri" w:cs="Times New Roman"/>
+            <w:color w:val="000000"/>
+            <w:sz w:val="27"/>
+            <w:szCs w:val="27"/>
+          </w:rPr>
+          <w:t xml:space="preserve"> science writers, agree with the goal of publishing accessible descriptions of their work, however, they</w:t>
+        </w:r>
+      </w:ins>
+      <w:ins w:id="103" w:author="Russell Jarvis (Student)" w:date="2018-08-10T16:00:00Z">
+        <w:r>
+          <w:rPr>
+            <w:rFonts w:ascii="Calibri" w:hAnsi="Calibri" w:cs="Times New Roman"/>
+            <w:color w:val="000000"/>
+            <w:sz w:val="27"/>
+            <w:szCs w:val="27"/>
+          </w:rPr>
+          <w:t xml:space="preserve"> may</w:t>
+        </w:r>
+      </w:ins>
+      <w:ins w:id="104" w:author="Russell Jarvis (Student)" w:date="2018-08-10T15:59:00Z">
+        <w:r>
+          <w:rPr>
+            <w:rFonts w:ascii="Calibri" w:hAnsi="Calibri" w:cs="Times New Roman"/>
+            <w:color w:val="000000"/>
+            <w:sz w:val="27"/>
+            <w:szCs w:val="27"/>
+          </w:rPr>
+          <w:t xml:space="preserve"> simply </w:t>
+        </w:r>
+        <w:r>
+          <w:rPr>
+            <w:rFonts w:ascii="Calibri" w:hAnsi="Calibri" w:cs="Times New Roman"/>
+            <w:color w:val="000000"/>
+            <w:sz w:val="27"/>
+            <w:szCs w:val="27"/>
+          </w:rPr>
+          <w:t>not find it convenient to maximize the accessibility of thei</w:t>
+        </w:r>
+        <w:r>
+          <w:rPr>
+            <w:rFonts w:ascii="Calibri" w:hAnsi="Calibri" w:cs="Times New Roman"/>
+            <w:color w:val="000000"/>
+            <w:sz w:val="27"/>
+            <w:szCs w:val="27"/>
+          </w:rPr>
+          <w:t xml:space="preserve">r writing, as </w:t>
+        </w:r>
+      </w:ins>
+      <w:ins w:id="105" w:author="Russell Jarvis (Student)" w:date="2018-08-11T11:56:00Z">
+        <w:r>
+          <w:rPr>
+            <w:rFonts w:ascii="Calibri" w:hAnsi="Calibri" w:cs="Times New Roman"/>
+            <w:color w:val="000000"/>
+            <w:sz w:val="27"/>
+            <w:szCs w:val="27"/>
+          </w:rPr>
+          <w:t>doing so may</w:t>
+        </w:r>
+      </w:ins>
+      <w:ins w:id="106" w:author="Russell Jarvis (Student)" w:date="2018-08-10T15:59:00Z">
+        <w:r>
+          <w:rPr>
+            <w:rFonts w:ascii="Calibri" w:hAnsi="Calibri" w:cs="Times New Roman"/>
+            <w:color w:val="000000"/>
+            <w:sz w:val="27"/>
+            <w:szCs w:val="27"/>
+          </w:rPr>
+          <w:t xml:space="preserve"> conflict with other writing priorities</w:t>
+        </w:r>
+        <w:r>
+          <w:rPr>
+            <w:rFonts w:ascii="Calibri" w:hAnsi="Calibri" w:cs="Times New Roman"/>
+            <w:color w:val="000000"/>
+            <w:sz w:val="27"/>
+            <w:szCs w:val="27"/>
+          </w:rPr>
+          <w:t>.</w:t>
+        </w:r>
+        <w:r>
+          <w:rPr>
+            <w:rFonts w:ascii="Calibri" w:hAnsi="Calibri" w:cs="Times New Roman"/>
+            <w:color w:val="000000"/>
+            <w:sz w:val="27"/>
+            <w:szCs w:val="27"/>
+          </w:rPr>
+          <w:t xml:space="preserve"> </w:t>
+        </w:r>
+      </w:ins>
+      <w:ins w:id="107" w:author="Russell Jarvis (Student)" w:date="2018-08-11T11:54:00Z">
+        <w:r>
+          <w:rPr>
+            <w:rFonts w:ascii="Calibri" w:hAnsi="Calibri" w:cs="Times New Roman"/>
+            <w:color w:val="000000"/>
+            <w:sz w:val="27"/>
+            <w:szCs w:val="27"/>
+          </w:rPr>
+          <w:t>T</w:t>
+        </w:r>
+      </w:ins>
+      <w:ins w:id="108" w:author="Russell Jarvis (Student)" w:date="2018-08-10T15:59:00Z">
+        <w:r>
+          <w:rPr>
+            <w:rFonts w:ascii="Calibri" w:hAnsi="Calibri" w:cs="Times New Roman"/>
+            <w:color w:val="000000"/>
+            <w:sz w:val="27"/>
+            <w:szCs w:val="27"/>
+          </w:rPr>
+          <w:t>he convenience of accessible scientific writing could probably be improved with the introduction of new tools.</w:t>
+        </w:r>
+      </w:ins>
+    </w:p>
+    <w:p>
+      <w:pPr>
+        <w:rPr>
+          <w:ins w:id="109" w:author="Russell Jarvis (Student)" w:date="2018-08-10T15:59:00Z"/>
+          <w:rFonts w:ascii="Calibri" w:hAnsi="Calibri" w:cs="Times New Roman"/>
+          <w:color w:val="000000"/>
+          <w:sz w:val="27"/>
+          <w:szCs w:val="27"/>
+        </w:rPr>
+      </w:pPr>
+      <w:ins w:id="110" w:author="Russell Jarvis (Student)" w:date="2018-08-10T15:59:00Z">
+        <w:r>
+          <w:rPr>
+            <w:rFonts w:ascii="Calibri" w:hAnsi="Calibri" w:cs="Times New Roman"/>
+            <w:color w:val="000000"/>
+            <w:sz w:val="27"/>
+            <w:szCs w:val="27"/>
+          </w:rPr>
+          <w:t> </w:t>
+        </w:r>
+      </w:ins>
+    </w:p>
+    <w:p>
+      <w:pPr>
+        <w:rPr>
+          <w:ins w:id="111" w:author="Russell Jarvis (Student)" w:date="2018-08-10T15:59:00Z"/>
+          <w:rFonts w:ascii="Calibri" w:hAnsi="Calibri" w:cs="Times New Roman"/>
+          <w:color w:val="000000"/>
+          <w:sz w:val="27"/>
+          <w:szCs w:val="27"/>
+        </w:rPr>
+      </w:pPr>
+      <w:ins w:id="112" w:author="Russell Jarvis (Student)" w:date="2018-08-10T15:59:00Z">
+        <w:r>
+          <w:rPr>
+            <w:rFonts w:ascii="Calibri" w:hAnsi="Calibri" w:cs="Times New Roman"/>
+            <w:color w:val="000000"/>
+            <w:sz w:val="27"/>
+            <w:szCs w:val="27"/>
+          </w:rPr>
+          <w:t>Many academic writers are familiar with MS Words</w:t>
+        </w:r>
+      </w:ins>
+      <w:ins w:id="113" w:author="Russell Jarvis (Student)" w:date="2018-08-11T11:56:00Z">
+        <w:r>
+          <w:rPr>
+            <w:rFonts w:ascii="Calibri" w:hAnsi="Calibri" w:cs="Times New Roman"/>
+            <w:color w:val="000000"/>
+            <w:sz w:val="27"/>
+            <w:szCs w:val="27"/>
+          </w:rPr>
+          <w:t xml:space="preserve"> spelling and grammar suggestion</w:t>
+        </w:r>
+      </w:ins>
+      <w:ins w:id="114" w:author="Russell Jarvis (Student)" w:date="2018-08-10T15:59:00Z">
+        <w:r>
+          <w:rPr>
+            <w:rFonts w:ascii="Calibri" w:hAnsi="Calibri" w:cs="Times New Roman"/>
+            <w:color w:val="000000"/>
+            <w:sz w:val="27"/>
+            <w:szCs w:val="27"/>
+          </w:rPr>
+          <w:t>, where</w:t>
+        </w:r>
+      </w:ins>
+      <w:ins w:id="115" w:author="Russell Jarvis (Student)" w:date="2018-08-11T11:56:00Z">
+        <w:r>
+          <w:rPr>
+            <w:rFonts w:ascii="Calibri" w:hAnsi="Calibri" w:cs="Times New Roman"/>
+            <w:color w:val="000000"/>
+            <w:sz w:val="27"/>
+            <w:szCs w:val="27"/>
+          </w:rPr>
+          <w:t xml:space="preserve"> possible</w:t>
+        </w:r>
+      </w:ins>
+      <w:ins w:id="116" w:author="Russell Jarvis (Student)" w:date="2018-08-10T15:59:00Z">
+        <w:r>
+          <w:rPr>
+            <w:rFonts w:ascii="Calibri" w:hAnsi="Calibri" w:cs="Times New Roman"/>
+            <w:color w:val="000000"/>
+            <w:sz w:val="27"/>
+            <w:szCs w:val="27"/>
+          </w:rPr>
+          <w:t xml:space="preserve"> spelling and grammar </w:t>
+        </w:r>
+        <w:r>
+          <w:rPr>
+            <w:rFonts w:ascii="Calibri" w:hAnsi="Calibri" w:cs="Times New Roman"/>
+            <w:color w:val="000000"/>
+            <w:sz w:val="27"/>
+            <w:szCs w:val="27"/>
+          </w:rPr>
+          <w:t xml:space="preserve">transgressions </w:t>
+        </w:r>
+        <w:r>
+          <w:rPr>
+            <w:rFonts w:ascii="Calibri" w:hAnsi="Calibri" w:cs="Times New Roman"/>
+            <w:color w:val="000000"/>
+            <w:sz w:val="27"/>
+            <w:szCs w:val="27"/>
+          </w:rPr>
+          <w:t xml:space="preserve">are highlighted, aiding the writer's awareness, and review of their document. </w:t>
+        </w:r>
+      </w:ins>
+      <w:ins w:id="117" w:author="Russell Jarvis (Student)" w:date="2018-08-10T16:00:00Z">
+        <w:r>
+          <w:rPr>
+            <w:rFonts w:ascii="Calibri" w:hAnsi="Calibri" w:cs="Times New Roman"/>
+            <w:color w:val="000000"/>
+            <w:sz w:val="27"/>
+            <w:szCs w:val="27"/>
+          </w:rPr>
+          <w:t>Additionally,</w:t>
+        </w:r>
+      </w:ins>
+      <w:ins w:id="118" w:author="Russell Jarvis (Student)" w:date="2018-08-10T15:59:00Z">
+        <w:r>
+          <w:rPr>
+            <w:rFonts w:ascii="Calibri" w:hAnsi="Calibri" w:cs="Times New Roman"/>
+            <w:color w:val="000000"/>
+            <w:sz w:val="27"/>
+            <w:szCs w:val="27"/>
+          </w:rPr>
+          <w:t xml:space="preserve"> a newer tool, </w:t>
+        </w:r>
+        <w:proofErr w:type="spellStart"/>
+        <w:proofErr w:type="gramStart"/>
+        <w:r>
+          <w:rPr>
+            <w:rFonts w:ascii="Calibri" w:hAnsi="Calibri" w:cs="Times New Roman"/>
+            <w:color w:val="000000"/>
+            <w:sz w:val="27"/>
+            <w:szCs w:val="27"/>
+          </w:rPr>
+          <w:t>Grammarly</w:t>
+        </w:r>
+      </w:ins>
+      <w:proofErr w:type="spellEnd"/>
+      <w:ins w:id="119" w:author="Russell Jarvis (Student)" w:date="2018-08-11T11:56:00Z">
+        <w:r>
+          <w:rPr>
+            <w:rFonts w:ascii="Calibri" w:hAnsi="Calibri" w:cs="Times New Roman"/>
+            <w:color w:val="000000"/>
+            <w:sz w:val="27"/>
+            <w:szCs w:val="27"/>
+          </w:rPr>
+          <w:t>[</w:t>
+        </w:r>
+        <w:proofErr w:type="gramEnd"/>
+        <w:r>
+          <w:rPr>
+            <w:rFonts w:ascii="Calibri" w:hAnsi="Calibri" w:cs="Times New Roman"/>
+            <w:color w:val="000000"/>
+            <w:sz w:val="27"/>
+            <w:szCs w:val="27"/>
+          </w:rPr>
+          <w:t>]</w:t>
+        </w:r>
+      </w:ins>
+      <w:ins w:id="120" w:author="Russell Jarvis (Student)" w:date="2018-08-10T15:59:00Z">
+        <w:r>
+          <w:rPr>
+            <w:rFonts w:ascii="Calibri" w:hAnsi="Calibri" w:cs="Times New Roman"/>
+            <w:color w:val="000000"/>
+            <w:sz w:val="27"/>
+            <w:szCs w:val="27"/>
+          </w:rPr>
+          <w:t xml:space="preserve">, is able to make similar suggestions, however, it can also act on text entered into web pages. </w:t>
+        </w:r>
+        <w:proofErr w:type="spellStart"/>
+        <w:r>
+          <w:rPr>
+            <w:rFonts w:ascii="Calibri" w:hAnsi="Calibri" w:cs="Times New Roman"/>
+            <w:color w:val="000000"/>
+            <w:sz w:val="27"/>
+            <w:szCs w:val="27"/>
+          </w:rPr>
+          <w:t>Grammarly</w:t>
+        </w:r>
+        <w:proofErr w:type="spellEnd"/>
+        <w:r>
+          <w:rPr>
+            <w:rFonts w:ascii="Calibri" w:hAnsi="Calibri" w:cs="Times New Roman"/>
+            <w:color w:val="000000"/>
+            <w:sz w:val="27"/>
+            <w:szCs w:val="27"/>
+          </w:rPr>
+          <w:t xml:space="preserve"> operates as a browser plugin, and it cleverly acts on text fields of web pages. Additionally, </w:t>
+        </w:r>
+        <w:proofErr w:type="spellStart"/>
+        <w:r>
+          <w:rPr>
+            <w:rFonts w:ascii="Calibri" w:hAnsi="Calibri" w:cs="Times New Roman"/>
+            <w:color w:val="000000"/>
+            <w:sz w:val="27"/>
+            <w:szCs w:val="27"/>
+          </w:rPr>
+          <w:t>Grammarly</w:t>
+        </w:r>
+        <w:proofErr w:type="spellEnd"/>
+        <w:r>
+          <w:rPr>
+            <w:rFonts w:ascii="Calibri" w:hAnsi="Calibri" w:cs="Times New Roman"/>
+            <w:color w:val="000000"/>
+            <w:sz w:val="27"/>
+            <w:szCs w:val="27"/>
+          </w:rPr>
+          <w:t xml:space="preserve"> augments the familiar, range of suggested grammar based writing improvements, seen in word.</w:t>
+        </w:r>
+      </w:ins>
+    </w:p>
+    <w:p>
+      <w:pPr>
+        <w:rPr>
+          <w:ins w:id="121" w:author="Russell Jarvis (Student)" w:date="2018-08-10T15:59:00Z"/>
+          <w:rFonts w:ascii="Calibri" w:hAnsi="Calibri" w:cs="Times New Roman"/>
+          <w:color w:val="000000"/>
+          <w:sz w:val="27"/>
+          <w:szCs w:val="27"/>
+        </w:rPr>
+      </w:pPr>
+      <w:ins w:id="122" w:author="Russell Jarvis (Student)" w:date="2018-08-10T15:59:00Z">
+        <w:r>
+          <w:rPr>
+            <w:rFonts w:ascii="Calibri" w:hAnsi="Calibri" w:cs="Times New Roman"/>
+            <w:color w:val="000000"/>
+            <w:sz w:val="27"/>
+            <w:szCs w:val="27"/>
+          </w:rPr>
+          <w:t> </w:t>
+        </w:r>
+      </w:ins>
+    </w:p>
+    <w:p>
+      <w:pPr>
+        <w:rPr>
+          <w:ins w:id="123" w:author="Russell Jarvis (Student)" w:date="2018-08-10T15:59:00Z"/>
+          <w:rFonts w:ascii="Calibri" w:hAnsi="Calibri" w:cs="Times New Roman"/>
+          <w:color w:val="000000"/>
+          <w:sz w:val="27"/>
+          <w:szCs w:val="27"/>
+        </w:rPr>
+      </w:pPr>
+      <w:ins w:id="124" w:author="Russell Jarvis (Student)" w:date="2018-08-10T15:59:00Z">
+        <w:r>
+          <w:rPr>
+            <w:rFonts w:ascii="Calibri" w:hAnsi="Calibri" w:cs="Times New Roman"/>
+            <w:color w:val="000000"/>
+            <w:sz w:val="27"/>
+            <w:szCs w:val="27"/>
+          </w:rPr>
+          <w:t xml:space="preserve">By analogy, Stanford readability text stat metrics could live inside Word, </w:t>
+        </w:r>
+        <w:proofErr w:type="spellStart"/>
+        <w:r>
+          <w:rPr>
+            <w:rFonts w:ascii="Calibri" w:hAnsi="Calibri" w:cs="Times New Roman"/>
+            <w:color w:val="000000"/>
+            <w:sz w:val="27"/>
+            <w:szCs w:val="27"/>
+          </w:rPr>
+          <w:t>LaTeX</w:t>
+        </w:r>
+        <w:proofErr w:type="spellEnd"/>
+        <w:r>
+          <w:rPr>
+            <w:rFonts w:ascii="Calibri" w:hAnsi="Calibri" w:cs="Times New Roman"/>
+            <w:color w:val="000000"/>
+            <w:sz w:val="27"/>
+            <w:szCs w:val="27"/>
+          </w:rPr>
+          <w:t xml:space="preserve"> and web browser based editors, in a way that coincides with </w:t>
+        </w:r>
+      </w:ins>
+      <w:ins w:id="125" w:author="Russell Jarvis (Student)" w:date="2018-08-11T11:57:00Z">
+        <w:r>
+          <w:rPr>
+            <w:rFonts w:ascii="Calibri" w:hAnsi="Calibri" w:cs="Times New Roman"/>
+            <w:color w:val="000000"/>
+            <w:sz w:val="27"/>
+            <w:szCs w:val="27"/>
+          </w:rPr>
+          <w:t>the aforementioned</w:t>
+        </w:r>
+      </w:ins>
+      <w:ins w:id="126" w:author="Russell Jarvis (Student)" w:date="2018-08-10T15:59:00Z">
+        <w:r>
+          <w:rPr>
+            <w:rFonts w:ascii="Calibri" w:hAnsi="Calibri" w:cs="Times New Roman"/>
+            <w:color w:val="000000"/>
+            <w:sz w:val="27"/>
+            <w:szCs w:val="27"/>
+          </w:rPr>
+          <w:t xml:space="preserve"> </w:t>
+        </w:r>
+        <w:r>
+          <w:rPr>
+            <w:rFonts w:ascii="Calibri" w:hAnsi="Calibri" w:cs="Times New Roman"/>
+            <w:color w:val="000000"/>
+            <w:sz w:val="27"/>
+            <w:szCs w:val="27"/>
+          </w:rPr>
+          <w:lastRenderedPageBreak/>
+          <w:t xml:space="preserve">traditional </w:t>
+        </w:r>
+      </w:ins>
+      <w:ins w:id="127" w:author="Russell Jarvis (Student)" w:date="2018-08-11T11:57:00Z">
+        <w:r>
+          <w:rPr>
+            <w:rFonts w:ascii="Calibri" w:hAnsi="Calibri" w:cs="Times New Roman"/>
+            <w:color w:val="000000"/>
+            <w:sz w:val="27"/>
+            <w:szCs w:val="27"/>
+          </w:rPr>
+          <w:t>spelling and grammar</w:t>
+        </w:r>
+      </w:ins>
+      <w:ins w:id="128" w:author="Russell Jarvis (Student)" w:date="2018-08-10T15:59:00Z">
+        <w:r>
+          <w:rPr>
+            <w:rFonts w:ascii="Calibri" w:hAnsi="Calibri" w:cs="Times New Roman"/>
+            <w:color w:val="000000"/>
+            <w:sz w:val="27"/>
+            <w:szCs w:val="27"/>
+          </w:rPr>
+          <w:t xml:space="preserve"> tools. For instance, during the development of this document, text stat metrics </w:t>
+        </w:r>
+      </w:ins>
+      <w:ins w:id="129" w:author="Russell Jarvis (Student)" w:date="2018-08-11T11:57:00Z">
+        <w:r>
+          <w:rPr>
+            <w:rFonts w:ascii="Calibri" w:hAnsi="Calibri" w:cs="Times New Roman"/>
+            <w:color w:val="000000"/>
+            <w:sz w:val="27"/>
+            <w:szCs w:val="27"/>
+          </w:rPr>
+          <w:t>as</w:t>
+        </w:r>
+      </w:ins>
+      <w:ins w:id="130" w:author="Russell Jarvis (Student)" w:date="2018-08-10T15:59:00Z">
+        <w:r>
+          <w:rPr>
+            <w:rFonts w:ascii="Calibri" w:hAnsi="Calibri" w:cs="Times New Roman"/>
+            <w:color w:val="000000"/>
+            <w:sz w:val="27"/>
+            <w:szCs w:val="27"/>
+          </w:rPr>
+          <w:t xml:space="preserve"> they pertain to this text body, where routinely computed, as a way of objectively previewing, the impact of new phrases on readability. </w:t>
+        </w:r>
+      </w:ins>
+    </w:p>
+    <w:p>
+      <w:pPr>
+        <w:rPr>
+          <w:ins w:id="131" w:author="Russell Jarvis (Student)" w:date="2018-08-10T15:59:00Z"/>
+          <w:rFonts w:ascii="Calibri" w:hAnsi="Calibri" w:cs="Times New Roman"/>
+          <w:color w:val="000000"/>
+          <w:sz w:val="27"/>
+          <w:szCs w:val="27"/>
+        </w:rPr>
+      </w:pPr>
+      <w:ins w:id="132" w:author="Russell Jarvis (Student)" w:date="2018-08-10T15:59:00Z">
+        <w:r>
+          <w:rPr>
+            <w:rFonts w:ascii="Calibri" w:hAnsi="Calibri" w:cs="Times New Roman"/>
+            <w:color w:val="000000"/>
+            <w:sz w:val="27"/>
+            <w:szCs w:val="27"/>
+          </w:rPr>
+          <w:t> </w:t>
+        </w:r>
+      </w:ins>
+    </w:p>
+    <w:p>
+      <w:pPr>
+        <w:rPr>
+          <w:ins w:id="133" w:author="Russell Jarvis (Student)" w:date="2018-08-10T15:59:00Z"/>
+          <w:rFonts w:ascii="Calibri" w:hAnsi="Calibri" w:cs="Times New Roman"/>
+          <w:color w:val="000000"/>
+          <w:sz w:val="27"/>
+          <w:szCs w:val="27"/>
+        </w:rPr>
+      </w:pPr>
+      <w:ins w:id="134" w:author="Russell Jarvis (Student)" w:date="2018-08-10T15:59:00Z">
+        <w:r>
+          <w:rPr>
+            <w:rFonts w:ascii="Calibri" w:hAnsi="Calibri" w:cs="Times New Roman"/>
+            <w:color w:val="000000"/>
+            <w:sz w:val="27"/>
+            <w:szCs w:val="27"/>
+          </w:rPr>
+          <w:t xml:space="preserve">An existing tool, the upgoer5 editor, in some ways occupies this new niche in readability tools, however, </w:t>
+        </w:r>
+      </w:ins>
+      <w:ins w:id="135" w:author="Russell Jarvis (Student)" w:date="2018-08-10T16:01:00Z">
+        <w:r>
+          <w:rPr>
+            <w:rFonts w:ascii="Calibri" w:hAnsi="Calibri" w:cs="Times New Roman"/>
+            <w:color w:val="000000"/>
+            <w:sz w:val="27"/>
+            <w:szCs w:val="27"/>
+          </w:rPr>
+          <w:t>the</w:t>
+        </w:r>
+      </w:ins>
+      <w:ins w:id="136" w:author="Russell Jarvis (Student)" w:date="2018-08-10T15:59:00Z">
+        <w:r>
+          <w:rPr>
+            <w:rFonts w:ascii="Calibri" w:hAnsi="Calibri" w:cs="Times New Roman"/>
+            <w:color w:val="000000"/>
+            <w:sz w:val="27"/>
+            <w:szCs w:val="27"/>
+          </w:rPr>
+          <w:t xml:space="preserve"> upgoer5 editor is not intended for publishable scientific documents. The function of the Upgoer5 editor is to generally raise awareness, to the general deficiency of readability in scientific writing, by exploring the application of a very low reading level, to highly technical subject matter. </w:t>
+        </w:r>
+      </w:ins>
+    </w:p>
+    <w:p>
+      <w:pPr>
+        <w:rPr>
+          <w:del w:id="137" w:author="Russell Jarvis (Student)" w:date="2018-08-10T15:59:00Z"/>
+        </w:rPr>
+        <w:pPrChange w:id="138" w:author="Russell Jarvis (Student)" w:date="2018-08-10T15:11:00Z">
+          <w:pPr>
+            <w:pStyle w:val="ListParagraph"/>
+            <w:numPr>
+              <w:numId w:val="2"/>
+            </w:numPr>
+            <w:ind w:hanging="360"/>
+          </w:pPr>
+        </w:pPrChange>
+      </w:pPr>
+    </w:p>
+    <w:p>
+      <w:pPr>
+        <w:rPr>
+          <w:ins w:id="139" w:author="Russell Jarvis (Student)" w:date="2018-08-10T15:47:00Z"/>
+        </w:rPr>
+      </w:pPr>
+    </w:p>
+    <w:p>
+      <w:pPr>
+        <w:rPr>
+          <w:ins w:id="140" w:author="Russell Jarvis (Student)" w:date="2018-08-11T12:02:00Z"/>
+        </w:rPr>
+      </w:pPr>
+    </w:p>
+    <w:p>
+      <w:pPr>
+        <w:rPr>
+          <w:ins w:id="141" w:author="Russell Jarvis (Student)" w:date="2018-08-11T12:02:00Z"/>
+        </w:rPr>
+      </w:pPr>
+    </w:p>
+    <w:p>
+      <w:pPr>
+        <w:rPr>
+          <w:ins w:id="142" w:author="Russell Jarvis (Student)" w:date="2018-08-11T12:02:00Z"/>
           <w:rFonts w:ascii="Times New Roman" w:eastAsia="Times New Roman" w:hAnsi="Times New Roman" w:cs="Times New Roman"/>
         </w:rPr>
       </w:pPr>
-      <w:ins w:id="118" w:author="Russell Jarvis (Student)" w:date="2018-08-11T12:02:00Z">
+      <w:ins w:id="143" w:author="Russell Jarvis (Student)" w:date="2018-08-11T12:02:00Z">
         <w:r>
           <w:rPr>
             <w:rFonts w:ascii="Arial" w:eastAsia="Times New Roman" w:hAnsi="Arial" w:cs="Arial"/>
@@ -2050,10 +2623,10 @@
     <w:p>
       <w:pPr>
         <w:rPr>
-          <w:ins w:id="119" w:author="Russell Jarvis (Student)" w:date="2018-08-10T15:36:00Z"/>
-        </w:rPr>
-      </w:pPr>
-      <w:ins w:id="120" w:author="Russell Jarvis (Student)" w:date="2018-08-10T15:45:00Z">
+          <w:ins w:id="144" w:author="Russell Jarvis (Student)" w:date="2018-08-10T15:36:00Z"/>
+        </w:rPr>
+      </w:pPr>
+      <w:ins w:id="145" w:author="Russell Jarvis (Student)" w:date="2018-08-10T15:45:00Z">
         <w:r>
           <w:t xml:space="preserve"> </w:t>
         </w:r>
@@ -2065,14 +2638,14 @@
         <w:ind w:right="1500"/>
         <w:outlineLvl w:val="2"/>
         <w:rPr>
-          <w:ins w:id="121" w:author="Russell Jarvis (Student)" w:date="2018-08-11T12:03:00Z"/>
+          <w:ins w:id="146" w:author="Russell Jarvis (Student)" w:date="2018-08-11T12:03:00Z"/>
           <w:rFonts w:ascii="Arial" w:eastAsia="Times New Roman" w:hAnsi="Arial" w:cs="Arial"/>
           <w:color w:val="222222"/>
           <w:sz w:val="26"/>
           <w:szCs w:val="26"/>
         </w:rPr>
       </w:pPr>
-      <w:ins w:id="122" w:author="Russell Jarvis (Student)" w:date="2018-08-11T12:01:00Z">
+      <w:ins w:id="147" w:author="Russell Jarvis (Student)" w:date="2018-08-11T12:01:00Z">
         <w:r>
           <w:rPr>
             <w:rFonts w:ascii="Arial" w:eastAsia="Times New Roman" w:hAnsi="Arial" w:cs="Arial"/>
@@ -2126,7 +2699,7 @@
         <w:ind w:right="1500"/>
         <w:outlineLvl w:val="2"/>
         <w:rPr>
-          <w:ins w:id="123" w:author="Russell Jarvis (Student)" w:date="2018-08-11T12:03:00Z"/>
+          <w:ins w:id="148" w:author="Russell Jarvis (Student)" w:date="2018-08-11T12:03:00Z"/>
           <w:rFonts w:ascii="Arial" w:eastAsia="Times New Roman" w:hAnsi="Arial" w:cs="Arial"/>
           <w:color w:val="222222"/>
           <w:sz w:val="26"/>
@@ -2134,7 +2707,7 @@
         </w:rPr>
       </w:pPr>
       <w:proofErr w:type="spellStart"/>
-      <w:ins w:id="124" w:author="Russell Jarvis (Student)" w:date="2018-08-11T12:03:00Z">
+      <w:ins w:id="149" w:author="Russell Jarvis (Student)" w:date="2018-08-11T12:03:00Z">
         <w:r>
           <w:rPr>
             <w:rFonts w:ascii="Arial" w:eastAsia="Times New Roman" w:hAnsi="Arial" w:cs="Arial"/>
@@ -2153,7 +2726,7 @@
         <w:ind w:right="1500"/>
         <w:outlineLvl w:val="2"/>
         <w:rPr>
-          <w:ins w:id="125" w:author="Russell Jarvis (Student)" w:date="2018-08-11T12:03:00Z"/>
+          <w:ins w:id="150" w:author="Russell Jarvis (Student)" w:date="2018-08-11T12:03:00Z"/>
           <w:rFonts w:ascii="Arial" w:eastAsia="Times New Roman" w:hAnsi="Arial" w:cs="Arial"/>
           <w:color w:val="222222"/>
           <w:sz w:val="26"/>
@@ -2164,12 +2737,12 @@
     <w:p>
       <w:pPr>
         <w:rPr>
-          <w:ins w:id="126" w:author="Russell Jarvis (Student)" w:date="2018-08-11T12:03:00Z"/>
+          <w:ins w:id="151" w:author="Russell Jarvis (Student)" w:date="2018-08-11T12:03:00Z"/>
           <w:rFonts w:ascii="Times New Roman" w:eastAsia="Times New Roman" w:hAnsi="Times New Roman" w:cs="Times New Roman"/>
         </w:rPr>
       </w:pPr>
       <w:proofErr w:type="spellStart"/>
-      <w:ins w:id="127" w:author="Russell Jarvis (Student)" w:date="2018-08-11T12:03:00Z">
+      <w:ins w:id="152" w:author="Russell Jarvis (Student)" w:date="2018-08-11T12:03:00Z">
         <w:r>
           <w:rPr>
             <w:rFonts w:ascii="Arial" w:eastAsia="Times New Roman" w:hAnsi="Arial" w:cs="Arial"/>
@@ -2242,7 +2815,7 @@
         <w:ind w:right="1500"/>
         <w:outlineLvl w:val="2"/>
         <w:rPr>
-          <w:ins w:id="128" w:author="Russell Jarvis (Student)" w:date="2018-08-11T12:01:00Z"/>
+          <w:ins w:id="153" w:author="Russell Jarvis (Student)" w:date="2018-08-11T12:01:00Z"/>
           <w:rFonts w:ascii="Arial" w:eastAsia="Times New Roman" w:hAnsi="Arial" w:cs="Arial"/>
           <w:color w:val="222222"/>
           <w:sz w:val="26"/>
@@ -2439,6 +3012,118 @@
     </w:lvl>
   </w:abstractNum>
   <w:abstractNum w:abstractNumId="2">
+    <w:nsid w:val="5303651C"/>
+    <w:multiLevelType w:val="hybridMultilevel"/>
+    <w:tmpl w:val="AD8EA30C"/>
+    <w:lvl w:ilvl="0" w:tplc="B714230A">
+      <w:numFmt w:val="bullet"/>
+      <w:lvlText w:val=""/>
+      <w:lvlJc w:val="left"/>
+      <w:pPr>
+        <w:ind w:left="720" w:hanging="360"/>
+      </w:pPr>
+      <w:rPr>
+        <w:rFonts w:ascii="Symbol" w:eastAsiaTheme="minorHAnsi" w:hAnsi="Symbol" w:cstheme="minorBidi" w:hint="default"/>
+      </w:rPr>
+    </w:lvl>
+    <w:lvl w:ilvl="1" w:tplc="04090003">
+      <w:start w:val="1"/>
+      <w:numFmt w:val="bullet"/>
+      <w:lvlText w:val="o"/>
+      <w:lvlJc w:val="left"/>
+      <w:pPr>
+        <w:ind w:left="1440" w:hanging="360"/>
+      </w:pPr>
+      <w:rPr>
+        <w:rFonts w:ascii="Courier New" w:hAnsi="Courier New" w:cs="Courier New" w:hint="default"/>
+      </w:rPr>
+    </w:lvl>
+    <w:lvl w:ilvl="2" w:tplc="04090005">
+      <w:start w:val="1"/>
+      <w:numFmt w:val="bullet"/>
+      <w:lvlText w:val=""/>
+      <w:lvlJc w:val="left"/>
+      <w:pPr>
+        <w:ind w:left="2160" w:hanging="360"/>
+      </w:pPr>
+      <w:rPr>
+        <w:rFonts w:ascii="Wingdings" w:hAnsi="Wingdings" w:hint="default"/>
+      </w:rPr>
+    </w:lvl>
+    <w:lvl w:ilvl="3" w:tplc="04090001" w:tentative="1">
+      <w:start w:val="1"/>
+      <w:numFmt w:val="bullet"/>
+      <w:lvlText w:val=""/>
+      <w:lvlJc w:val="left"/>
+      <w:pPr>
+        <w:ind w:left="2880" w:hanging="360"/>
+      </w:pPr>
+      <w:rPr>
+        <w:rFonts w:ascii="Symbol" w:hAnsi="Symbol" w:hint="default"/>
+      </w:rPr>
+    </w:lvl>
+    <w:lvl w:ilvl="4" w:tplc="04090003" w:tentative="1">
+      <w:start w:val="1"/>
+      <w:numFmt w:val="bullet"/>
+      <w:lvlText w:val="o"/>
+      <w:lvlJc w:val="left"/>
+      <w:pPr>
+        <w:ind w:left="3600" w:hanging="360"/>
+      </w:pPr>
+      <w:rPr>
+        <w:rFonts w:ascii="Courier New" w:hAnsi="Courier New" w:cs="Courier New" w:hint="default"/>
+      </w:rPr>
+    </w:lvl>
+    <w:lvl w:ilvl="5" w:tplc="04090005" w:tentative="1">
+      <w:start w:val="1"/>
+      <w:numFmt w:val="bullet"/>
+      <w:lvlText w:val=""/>
+      <w:lvlJc w:val="left"/>
+      <w:pPr>
+        <w:ind w:left="4320" w:hanging="360"/>
+      </w:pPr>
+      <w:rPr>
+        <w:rFonts w:ascii="Wingdings" w:hAnsi="Wingdings" w:hint="default"/>
+      </w:rPr>
+    </w:lvl>
+    <w:lvl w:ilvl="6" w:tplc="04090001" w:tentative="1">
+      <w:start w:val="1"/>
+      <w:numFmt w:val="bullet"/>
+      <w:lvlText w:val=""/>
+      <w:lvlJc w:val="left"/>
+      <w:pPr>
+        <w:ind w:left="5040" w:hanging="360"/>
+      </w:pPr>
+      <w:rPr>
+        <w:rFonts w:ascii="Symbol" w:hAnsi="Symbol" w:hint="default"/>
+      </w:rPr>
+    </w:lvl>
+    <w:lvl w:ilvl="7" w:tplc="04090003" w:tentative="1">
+      <w:start w:val="1"/>
+      <w:numFmt w:val="bullet"/>
+      <w:lvlText w:val="o"/>
+      <w:lvlJc w:val="left"/>
+      <w:pPr>
+        <w:ind w:left="5760" w:hanging="360"/>
+      </w:pPr>
+      <w:rPr>
+        <w:rFonts w:ascii="Courier New" w:hAnsi="Courier New" w:cs="Courier New" w:hint="default"/>
+      </w:rPr>
+    </w:lvl>
+    <w:lvl w:ilvl="8" w:tplc="04090005" w:tentative="1">
+      <w:start w:val="1"/>
+      <w:numFmt w:val="bullet"/>
+      <w:lvlText w:val=""/>
+      <w:lvlJc w:val="left"/>
+      <w:pPr>
+        <w:ind w:left="6480" w:hanging="360"/>
+      </w:pPr>
+      <w:rPr>
+        <w:rFonts w:ascii="Wingdings" w:hAnsi="Wingdings" w:hint="default"/>
+      </w:rPr>
+    </w:lvl>
+  </w:abstractNum>
+  <w:abstractNum w:abstractNumId="3">
     <w:nsid w:val="66EC3ADD"/>
     <w:multiLevelType w:val="hybridMultilevel"/>
     <w:tmpl w:val="84E02F92"/>
@@ -2555,10 +3240,13 @@
     <w:abstractNumId w:val="0"/>
   </w:num>
   <w:num w:numId="2">
-    <w:abstractNumId w:val="2"/>
+    <w:abstractNumId w:val="3"/>
   </w:num>
   <w:num w:numId="3">
     <w:abstractNumId w:val="1"/>
+  </w:num>
+  <w:num w:numId="4">
+    <w:abstractNumId w:val="2"/>
   </w:num>
 </w:numbering>
 </file>

</xml_diff>